<commit_message>
update the APIs description
</commit_message>
<xml_diff>
--- a/API-description.docx
+++ b/API-description.docx
@@ -76,43 +76,7 @@
           <w:sz w:val="21"/>
           <w:szCs w:val="21"/>
         </w:rPr>
-        <w:t xml:space="preserve"> the user already </w:t>
-      </w:r>
-      <w:r>
-        <w:rPr>
-          <w:rFonts w:ascii="Segoe UI" w:hAnsi="Segoe UI" w:cs="Segoe UI"/>
-          <w:color w:val="6B6B6B"/>
-          <w:sz w:val="21"/>
-          <w:szCs w:val="21"/>
-        </w:rPr>
-        <w:t>exists</w:t>
-      </w:r>
-      <w:r>
-        <w:rPr>
-          <w:rFonts w:ascii="Segoe UI" w:hAnsi="Segoe UI" w:cs="Segoe UI"/>
-          <w:color w:val="6B6B6B"/>
-          <w:sz w:val="21"/>
-          <w:szCs w:val="21"/>
-        </w:rPr>
-        <w:t xml:space="preserve"> return failed else return that succe</w:t>
-      </w:r>
-      <w:r>
-        <w:rPr>
-          <w:rFonts w:ascii="Segoe UI" w:hAnsi="Segoe UI" w:cs="Segoe UI"/>
-          <w:color w:val="6B6B6B"/>
-          <w:sz w:val="21"/>
-          <w:szCs w:val="21"/>
-        </w:rPr>
-        <w:t>ss</w:t>
-      </w:r>
-      <w:r>
-        <w:rPr>
-          <w:rFonts w:ascii="Segoe UI" w:hAnsi="Segoe UI" w:cs="Segoe UI"/>
-          <w:color w:val="6B6B6B"/>
-          <w:sz w:val="21"/>
-          <w:szCs w:val="21"/>
-        </w:rPr>
-        <w:t>fully signed up)</w:t>
+        <w:t xml:space="preserve"> the user already exists return failed else return that successfully signed up)</w:t>
       </w:r>
       <w:r>
         <w:rPr>
@@ -174,6 +138,13 @@
           <w:sz w:val="21"/>
           <w:szCs w:val="21"/>
         </w:rPr>
+      </w:r>
+      <w:r>
+        <w:rPr>
+          <w:color w:val="6B6B6B"/>
+          <w:sz w:val="21"/>
+          <w:szCs w:val="21"/>
+        </w:rPr>
         <w:fldChar w:fldCharType="separate"/>
       </w:r>
     </w:p>
@@ -222,43 +193,7 @@
           <w:sz w:val="21"/>
           <w:szCs w:val="21"/>
         </w:rPr>
-        <w:t>to sign up -</w:t>
-      </w:r>
-      <w:r>
-        <w:rPr>
-          <w:rFonts w:ascii="Segoe UI" w:hAnsi="Segoe UI" w:cs="Segoe UI"/>
-          <w:color w:val="6B6B6B"/>
-          <w:sz w:val="21"/>
-          <w:szCs w:val="21"/>
-        </w:rPr>
-        <w:t>---</w:t>
-      </w:r>
-      <w:r>
-        <w:rPr>
-          <w:rFonts w:ascii="Segoe UI" w:hAnsi="Segoe UI" w:cs="Segoe UI"/>
-          <w:color w:val="6B6B6B"/>
-          <w:sz w:val="21"/>
-          <w:szCs w:val="21"/>
-        </w:rPr>
-        <w:t xml:space="preserve">&gt; enter the above </w:t>
-      </w:r>
-      <w:r>
-        <w:rPr>
-          <w:rFonts w:ascii="Segoe UI" w:hAnsi="Segoe UI" w:cs="Segoe UI"/>
-          <w:color w:val="6B6B6B"/>
-          <w:sz w:val="21"/>
-          <w:szCs w:val="21"/>
-        </w:rPr>
-        <w:t>URL</w:t>
-      </w:r>
-      <w:r>
-        <w:rPr>
-          <w:rFonts w:ascii="Segoe UI" w:hAnsi="Segoe UI" w:cs="Segoe UI"/>
-          <w:color w:val="6B6B6B"/>
-          <w:sz w:val="21"/>
-          <w:szCs w:val="21"/>
-        </w:rPr>
-        <w:t xml:space="preserve"> with the following body</w:t>
+        <w:t>to sign up ----&gt; enter the above URL with the following body</w:t>
       </w:r>
     </w:p>
     <w:p>
@@ -579,43 +514,7 @@
           <w:sz w:val="21"/>
           <w:szCs w:val="21"/>
         </w:rPr>
-        <w:t xml:space="preserve"> the user doesn't </w:t>
-      </w:r>
-      <w:r>
-        <w:rPr>
-          <w:rFonts w:ascii="Segoe UI" w:hAnsi="Segoe UI" w:cs="Segoe UI"/>
-          <w:color w:val="6B6B6B"/>
-          <w:sz w:val="21"/>
-          <w:szCs w:val="21"/>
-        </w:rPr>
-        <w:t>exist</w:t>
-      </w:r>
-      <w:r>
-        <w:rPr>
-          <w:rFonts w:ascii="Segoe UI" w:hAnsi="Segoe UI" w:cs="Segoe UI"/>
-          <w:color w:val="6B6B6B"/>
-          <w:sz w:val="21"/>
-          <w:szCs w:val="21"/>
-        </w:rPr>
-        <w:t xml:space="preserve"> return fail</w:t>
-      </w:r>
-      <w:r>
-        <w:rPr>
-          <w:rFonts w:ascii="Segoe UI" w:hAnsi="Segoe UI" w:cs="Segoe UI"/>
-          <w:color w:val="6B6B6B"/>
-          <w:sz w:val="21"/>
-          <w:szCs w:val="21"/>
-        </w:rPr>
-        <w:t>e</w:t>
-      </w:r>
-      <w:r>
-        <w:rPr>
-          <w:rFonts w:ascii="Segoe UI" w:hAnsi="Segoe UI" w:cs="Segoe UI"/>
-          <w:color w:val="6B6B6B"/>
-          <w:sz w:val="21"/>
-          <w:szCs w:val="21"/>
-        </w:rPr>
-        <w:t>d else return the user)</w:t>
+        <w:t xml:space="preserve"> the user doesn't exist return failed else return the user)</w:t>
       </w:r>
       <w:r>
         <w:rPr>
@@ -652,16 +551,7 @@
           <w:sz w:val="21"/>
           <w:szCs w:val="21"/>
         </w:rPr>
-        <w:instrText>http://localhost:8080/login</w:instrText>
-      </w:r>
-      <w:r>
-        <w:rPr>
-          <w:rFonts w:ascii="Segoe UI" w:hAnsi="Segoe UI" w:cs="Segoe UI"/>
-          <w:color w:val="6B6B6B"/>
-          <w:sz w:val="21"/>
-          <w:szCs w:val="21"/>
-        </w:rPr>
-        <w:instrText xml:space="preserve">    </w:instrText>
+        <w:instrText xml:space="preserve">http://localhost:8080/login    </w:instrText>
       </w:r>
     </w:p>
     <w:p>
@@ -687,6 +577,13 @@
           <w:sz w:val="21"/>
           <w:szCs w:val="21"/>
         </w:rPr>
+      </w:r>
+      <w:r>
+        <w:rPr>
+          <w:color w:val="6B6B6B"/>
+          <w:sz w:val="21"/>
+          <w:szCs w:val="21"/>
+        </w:rPr>
         <w:fldChar w:fldCharType="separate"/>
       </w:r>
     </w:p>
@@ -708,25 +605,7 @@
           <w:sz w:val="21"/>
           <w:szCs w:val="21"/>
         </w:rPr>
-        <w:t>http://localhost:8080/login</w:t>
-      </w:r>
-      <w:r>
-        <w:rPr>
-          <w:rStyle w:val="Hyperlink"/>
-          <w:rFonts w:ascii="Segoe UI" w:hAnsi="Segoe UI" w:cs="Segoe UI"/>
-          <w:sz w:val="21"/>
-          <w:szCs w:val="21"/>
-        </w:rPr>
-        <w:t xml:space="preserve"> </w:t>
-      </w:r>
-      <w:r>
-        <w:rPr>
-          <w:rStyle w:val="Hyperlink"/>
-          <w:rFonts w:ascii="Segoe UI" w:hAnsi="Segoe UI" w:cs="Segoe UI"/>
-          <w:sz w:val="21"/>
-          <w:szCs w:val="21"/>
-        </w:rPr>
-        <w:t xml:space="preserve">   </w:t>
+        <w:t xml:space="preserve">http://localhost:8080/login    </w:t>
       </w:r>
     </w:p>
     <w:p>
@@ -993,46 +872,286 @@
           <w:sz w:val="21"/>
           <w:szCs w:val="21"/>
         </w:rPr>
+        <w:t>(Any successful service has done by the user will be displayed, if there is no service done return empty)</w:t>
+      </w:r>
+    </w:p>
+    <w:p>
+      <w:pPr>
+        <w:shd w:val="clear" w:color="auto" w:fill="FFFFFF"/>
+        <w:rPr>
+          <w:color w:val="6B6B6B"/>
+          <w:sz w:val="21"/>
+          <w:szCs w:val="21"/>
+        </w:rPr>
+      </w:pPr>
+      <w:r>
+        <w:rPr>
+          <w:rFonts w:ascii="Segoe UI" w:hAnsi="Segoe UI" w:cs="Segoe UI"/>
+          <w:color w:val="FF0000"/>
+          <w:sz w:val="21"/>
+          <w:szCs w:val="21"/>
+        </w:rPr>
+        <w:t xml:space="preserve">You should login or signup then login to do this operation </w:t>
+      </w:r>
+      <w:r>
+        <w:rPr>
+          <w:color w:val="6B6B6B"/>
+          <w:sz w:val="21"/>
+          <w:szCs w:val="21"/>
+        </w:rPr>
+        <w:fldChar w:fldCharType="begin"/>
+      </w:r>
+      <w:r>
+        <w:rPr>
+          <w:color w:val="6B6B6B"/>
+          <w:sz w:val="21"/>
+          <w:szCs w:val="21"/>
+        </w:rPr>
+        <w:instrText xml:space="preserve"> HYPERLINK "</w:instrText>
+      </w:r>
+    </w:p>
+    <w:p>
+      <w:pPr>
+        <w:shd w:val="clear" w:color="auto" w:fill="FFFFFF"/>
+        <w:wordWrap w:val="0"/>
+        <w:rPr>
+          <w:rFonts w:ascii="Segoe UI" w:hAnsi="Segoe UI" w:cs="Segoe UI"/>
+          <w:color w:val="6B6B6B"/>
+          <w:sz w:val="21"/>
+          <w:szCs w:val="21"/>
+        </w:rPr>
+      </w:pPr>
+      <w:r>
+        <w:rPr>
+          <w:rFonts w:ascii="Segoe UI" w:hAnsi="Segoe UI" w:cs="Segoe UI"/>
+          <w:color w:val="6B6B6B"/>
+          <w:sz w:val="21"/>
+          <w:szCs w:val="21"/>
+        </w:rPr>
+        <w:instrText>http://localhost:8080/showCompleteService</w:instrText>
+      </w:r>
+    </w:p>
+    <w:p>
+      <w:pPr>
+        <w:shd w:val="clear" w:color="auto" w:fill="FFFFFF"/>
+        <w:rPr>
+          <w:rFonts w:ascii="Segoe UI" w:hAnsi="Segoe UI" w:cs="Segoe UI"/>
+          <w:color w:val="6B6B6B"/>
+          <w:sz w:val="21"/>
+          <w:szCs w:val="21"/>
+        </w:rPr>
+      </w:pPr>
+      <w:r>
+        <w:rPr>
+          <w:rFonts w:ascii="Segoe UI" w:hAnsi="Segoe UI" w:cs="Segoe UI"/>
+          <w:color w:val="6B6B6B"/>
+          <w:sz w:val="21"/>
+          <w:szCs w:val="21"/>
+        </w:rPr>
+        <w:instrText>to show Complete Services-- write the above URL</w:instrText>
+      </w:r>
+    </w:p>
+    <w:p>
+      <w:pPr>
+        <w:pStyle w:val="HTMLPreformatted"/>
+        <w:shd w:val="clear" w:color="auto" w:fill="FFFFFF"/>
+        <w:rPr>
+          <w:rFonts w:ascii="var(--text-family-code)" w:hAnsi="var(--text-family-code)"/>
+          <w:color w:val="6B6B6B"/>
+        </w:rPr>
+      </w:pPr>
+      <w:r>
+        <w:rPr>
+          <w:rStyle w:val="HTMLCode"/>
+          <w:rFonts w:ascii="var(--text-family-code)" w:hAnsi="var(--text-family-code)"/>
+          <w:color w:val="6B6B6B"/>
+        </w:rPr>
+        <w:instrText>----------------------------------------------------------------------------------------------------------------------------------------</w:instrText>
+      </w:r>
+    </w:p>
+    <w:p>
+      <w:pPr>
+        <w:shd w:val="clear" w:color="auto" w:fill="FFFFFF"/>
+        <w:rPr>
+          <w:rStyle w:val="Hyperlink"/>
+          <w:sz w:val="21"/>
+          <w:szCs w:val="21"/>
+        </w:rPr>
+      </w:pPr>
+      <w:r>
+        <w:rPr>
+          <w:color w:val="6B6B6B"/>
+          <w:sz w:val="21"/>
+          <w:szCs w:val="21"/>
+        </w:rPr>
+        <w:instrText xml:space="preserve">" </w:instrText>
+      </w:r>
+      <w:r>
+        <w:rPr>
+          <w:color w:val="6B6B6B"/>
+          <w:sz w:val="21"/>
+          <w:szCs w:val="21"/>
+        </w:rPr>
+        <w:fldChar w:fldCharType="separate"/>
+      </w:r>
+    </w:p>
+    <w:p>
+      <w:pPr>
+        <w:shd w:val="clear" w:color="auto" w:fill="FFFFFF"/>
+        <w:wordWrap w:val="0"/>
+        <w:rPr>
+          <w:rStyle w:val="Hyperlink"/>
+          <w:rFonts w:ascii="Segoe UI" w:hAnsi="Segoe UI" w:cs="Segoe UI"/>
+          <w:sz w:val="21"/>
+          <w:szCs w:val="21"/>
+        </w:rPr>
+      </w:pPr>
+      <w:r>
+        <w:rPr>
+          <w:rStyle w:val="Hyperlink"/>
+          <w:rFonts w:ascii="Segoe UI" w:hAnsi="Segoe UI" w:cs="Segoe UI"/>
+          <w:sz w:val="21"/>
+          <w:szCs w:val="21"/>
+        </w:rPr>
+        <w:t>http://localhost:8080/showCompleteService</w:t>
+      </w:r>
+    </w:p>
+    <w:p>
+      <w:pPr>
+        <w:shd w:val="clear" w:color="auto" w:fill="FFFFFF"/>
+        <w:rPr>
+          <w:rStyle w:val="Hyperlink"/>
+          <w:rFonts w:ascii="Segoe UI" w:hAnsi="Segoe UI" w:cs="Segoe UI"/>
+          <w:sz w:val="21"/>
+          <w:szCs w:val="21"/>
+        </w:rPr>
+      </w:pPr>
+      <w:r>
+        <w:rPr>
+          <w:rStyle w:val="Hyperlink"/>
+          <w:rFonts w:ascii="Segoe UI" w:hAnsi="Segoe UI" w:cs="Segoe UI"/>
+          <w:sz w:val="21"/>
+          <w:szCs w:val="21"/>
+        </w:rPr>
+        <w:lastRenderedPageBreak/>
+        <w:t>to show Complete Services-- write the above URL</w:t>
+      </w:r>
+    </w:p>
+    <w:p>
+      <w:pPr>
+        <w:pStyle w:val="HTMLPreformatted"/>
+        <w:shd w:val="clear" w:color="auto" w:fill="FFFFFF"/>
+        <w:rPr>
+          <w:rStyle w:val="Hyperlink"/>
+          <w:rFonts w:ascii="var(--text-family-code)" w:hAnsi="var(--text-family-code)"/>
+        </w:rPr>
+      </w:pPr>
+      <w:r>
+        <w:rPr>
+          <w:rStyle w:val="Hyperlink"/>
+          <w:rFonts w:ascii="var(--text-family-code)" w:hAnsi="var(--text-family-code)"/>
+        </w:rPr>
+        <w:t>----------------------------------------------------------------------------------------------------------------------------------------</w:t>
+      </w:r>
+    </w:p>
+    <w:p>
+      <w:pPr>
+        <w:shd w:val="clear" w:color="auto" w:fill="FFFFFF"/>
+        <w:rPr>
+          <w:rFonts w:ascii="Segoe UI" w:hAnsi="Segoe UI" w:cs="Segoe UI"/>
+          <w:color w:val="6B6B6B"/>
+          <w:sz w:val="21"/>
+          <w:szCs w:val="21"/>
+        </w:rPr>
+      </w:pPr>
+      <w:r>
+        <w:rPr>
+          <w:color w:val="6B6B6B"/>
+          <w:sz w:val="21"/>
+          <w:szCs w:val="21"/>
+        </w:rPr>
+        <w:fldChar w:fldCharType="end"/>
+      </w:r>
+    </w:p>
+    <w:p>
+      <w:pPr>
+        <w:pStyle w:val="Heading3"/>
+        <w:shd w:val="clear" w:color="auto" w:fill="FFFFFF"/>
+        <w:rPr>
+          <w:rFonts w:ascii="Segoe UI" w:hAnsi="Segoe UI" w:cs="Segoe UI"/>
+          <w:color w:val="6B6B6B"/>
+        </w:rPr>
+      </w:pPr>
+      <w:r>
+        <w:rPr>
+          <w:rStyle w:val="request-method"/>
+          <w:rFonts w:ascii="Segoe UI" w:hAnsi="Segoe UI" w:cs="Segoe UI"/>
+          <w:caps/>
+          <w:color w:val="6B6B6B"/>
+        </w:rPr>
+        <w:t>POST</w:t>
+      </w:r>
+    </w:p>
+    <w:p>
+      <w:pPr>
+        <w:pStyle w:val="Heading3"/>
+        <w:shd w:val="clear" w:color="auto" w:fill="FFFFFF"/>
+        <w:rPr>
+          <w:rFonts w:ascii="Segoe UI" w:hAnsi="Segoe UI" w:cs="Segoe UI"/>
+          <w:color w:val="6B6B6B"/>
+        </w:rPr>
+      </w:pPr>
+      <w:r>
+        <w:rPr>
+          <w:rFonts w:ascii="Segoe UI" w:hAnsi="Segoe UI" w:cs="Segoe UI"/>
+          <w:color w:val="6B6B6B"/>
+        </w:rPr>
+        <w:t>refund</w:t>
+      </w:r>
+    </w:p>
+    <w:p>
+      <w:pPr>
+        <w:pStyle w:val="NormalWeb"/>
+        <w:shd w:val="clear" w:color="auto" w:fill="FFFFFF"/>
+        <w:rPr>
+          <w:rFonts w:ascii="Segoe UI" w:hAnsi="Segoe UI" w:cs="Segoe UI"/>
+          <w:color w:val="6B6B6B"/>
+          <w:sz w:val="21"/>
+          <w:szCs w:val="21"/>
+        </w:rPr>
+      </w:pPr>
+      <w:r>
+        <w:rPr>
+          <w:rFonts w:ascii="Segoe UI" w:hAnsi="Segoe UI" w:cs="Segoe UI"/>
+          <w:color w:val="6B6B6B"/>
+          <w:sz w:val="21"/>
+          <w:szCs w:val="21"/>
+        </w:rPr>
         <w:t>(</w:t>
       </w:r>
-      <w:r>
-        <w:rPr>
-          <w:rFonts w:ascii="Segoe UI" w:hAnsi="Segoe UI" w:cs="Segoe UI"/>
-          <w:color w:val="6B6B6B"/>
-          <w:sz w:val="21"/>
-          <w:szCs w:val="21"/>
-        </w:rPr>
-        <w:t>A</w:t>
-      </w:r>
-      <w:r>
-        <w:rPr>
-          <w:rFonts w:ascii="Segoe UI" w:hAnsi="Segoe UI" w:cs="Segoe UI"/>
-          <w:color w:val="6B6B6B"/>
-          <w:sz w:val="21"/>
-          <w:szCs w:val="21"/>
-        </w:rPr>
-        <w:t xml:space="preserve">ny successful service has done by the user will be </w:t>
-      </w:r>
-      <w:r>
-        <w:rPr>
-          <w:rFonts w:ascii="Segoe UI" w:hAnsi="Segoe UI" w:cs="Segoe UI"/>
-          <w:color w:val="6B6B6B"/>
-          <w:sz w:val="21"/>
-          <w:szCs w:val="21"/>
-        </w:rPr>
-        <w:t>displayed, if</w:t>
-      </w:r>
-      <w:r>
-        <w:rPr>
-          <w:rFonts w:ascii="Segoe UI" w:hAnsi="Segoe UI" w:cs="Segoe UI"/>
-          <w:color w:val="6B6B6B"/>
-          <w:sz w:val="21"/>
-          <w:szCs w:val="21"/>
-        </w:rPr>
-        <w:t xml:space="preserve"> there is no service done return empty)</w:t>
-      </w:r>
-      <w:r>
-        <w:rPr>
+      <w:proofErr w:type="gramStart"/>
+      <w:r>
+        <w:rPr>
+          <w:rFonts w:ascii="Segoe UI" w:hAnsi="Segoe UI" w:cs="Segoe UI"/>
+          <w:color w:val="6B6B6B"/>
+          <w:sz w:val="21"/>
+          <w:szCs w:val="21"/>
+        </w:rPr>
+        <w:t>any</w:t>
+      </w:r>
+      <w:proofErr w:type="gramEnd"/>
+      <w:r>
+        <w:rPr>
+          <w:rFonts w:ascii="Segoe UI" w:hAnsi="Segoe UI" w:cs="Segoe UI"/>
+          <w:color w:val="6B6B6B"/>
+          <w:sz w:val="21"/>
+          <w:szCs w:val="21"/>
+        </w:rPr>
+        <w:t xml:space="preserve"> successful refund process return request Pending when this id contains in complete services else return invalid id)</w:t>
+      </w:r>
+      <w:r>
+        <w:rPr>
+          <w:rFonts w:ascii="Segoe UI" w:hAnsi="Segoe UI" w:cs="Segoe UI"/>
           <w:color w:val="6B6B6B"/>
           <w:sz w:val="21"/>
           <w:szCs w:val="21"/>
@@ -1041,6 +1160,7 @@
       </w:r>
       <w:r>
         <w:rPr>
+          <w:rFonts w:ascii="Segoe UI" w:hAnsi="Segoe UI" w:cs="Segoe UI"/>
           <w:color w:val="6B6B6B"/>
           <w:sz w:val="21"/>
           <w:szCs w:val="21"/>
@@ -1051,7 +1171,6 @@
     <w:p>
       <w:pPr>
         <w:shd w:val="clear" w:color="auto" w:fill="FFFFFF"/>
-        <w:wordWrap w:val="0"/>
         <w:rPr>
           <w:rFonts w:ascii="Segoe UI" w:hAnsi="Segoe UI" w:cs="Segoe UI"/>
           <w:color w:val="6B6B6B"/>
@@ -1066,8 +1185,586 @@
           <w:sz w:val="21"/>
           <w:szCs w:val="21"/>
         </w:rPr>
-        <w:instrText>Open Request  </w:instrText>
-      </w:r>
+        <w:instrText>Open Request</w:instrText>
+      </w:r>
+      <w:r>
+        <w:rPr>
+          <w:rFonts w:ascii="Segoe UI" w:hAnsi="Segoe UI" w:cs="Segoe UI"/>
+          <w:color w:val="6B6B6B"/>
+          <w:sz w:val="21"/>
+          <w:szCs w:val="21"/>
+        </w:rPr>
+        <w:instrText xml:space="preserve"> http://localhost:8080/refund?id=1</w:instrText>
+      </w:r>
+    </w:p>
+    <w:p>
+      <w:pPr>
+        <w:rPr>
+          <w:rFonts w:ascii="var(--text-family-default)" w:hAnsi="var(--text-family-default)"/>
+        </w:rPr>
+      </w:pPr>
+    </w:p>
+    <w:p>
+      <w:pPr>
+        <w:pStyle w:val="NormalWeb"/>
+        <w:shd w:val="clear" w:color="auto" w:fill="FFFFFF"/>
+        <w:rPr>
+          <w:rStyle w:val="Hyperlink"/>
+          <w:rFonts w:ascii="Segoe UI" w:hAnsi="Segoe UI" w:cs="Segoe UI"/>
+          <w:sz w:val="21"/>
+          <w:szCs w:val="21"/>
+        </w:rPr>
+      </w:pPr>
+      <w:r>
+        <w:rPr>
+          <w:rFonts w:ascii="Segoe UI" w:hAnsi="Segoe UI" w:cs="Segoe UI"/>
+          <w:color w:val="6B6B6B"/>
+          <w:sz w:val="21"/>
+          <w:szCs w:val="21"/>
+        </w:rPr>
+        <w:instrText xml:space="preserve">" </w:instrText>
+      </w:r>
+      <w:r>
+        <w:rPr>
+          <w:rFonts w:ascii="Segoe UI" w:hAnsi="Segoe UI" w:cs="Segoe UI"/>
+          <w:color w:val="6B6B6B"/>
+          <w:sz w:val="21"/>
+          <w:szCs w:val="21"/>
+        </w:rPr>
+      </w:r>
+      <w:r>
+        <w:rPr>
+          <w:rFonts w:ascii="Segoe UI" w:hAnsi="Segoe UI" w:cs="Segoe UI"/>
+          <w:color w:val="6B6B6B"/>
+          <w:sz w:val="21"/>
+          <w:szCs w:val="21"/>
+        </w:rPr>
+        <w:fldChar w:fldCharType="separate"/>
+      </w:r>
+    </w:p>
+    <w:p>
+      <w:pPr>
+        <w:shd w:val="clear" w:color="auto" w:fill="FFFFFF"/>
+        <w:rPr>
+          <w:rStyle w:val="Hyperlink"/>
+          <w:rFonts w:ascii="Segoe UI" w:hAnsi="Segoe UI" w:cs="Segoe UI"/>
+          <w:sz w:val="21"/>
+          <w:szCs w:val="21"/>
+        </w:rPr>
+      </w:pPr>
+      <w:r>
+        <w:rPr>
+          <w:rStyle w:val="Hyperlink"/>
+          <w:rFonts w:ascii="Segoe UI" w:hAnsi="Segoe UI" w:cs="Segoe UI"/>
+          <w:sz w:val="21"/>
+          <w:szCs w:val="21"/>
+        </w:rPr>
+        <w:t>http://localhost:8080/refund?id=1</w:t>
+      </w:r>
+    </w:p>
+    <w:p>
+      <w:pPr>
+        <w:shd w:val="clear" w:color="auto" w:fill="FFFFFF"/>
+        <w:rPr>
+          <w:rFonts w:ascii="Segoe UI" w:hAnsi="Segoe UI" w:cs="Segoe UI"/>
+          <w:color w:val="6B6B6B"/>
+          <w:sz w:val="21"/>
+          <w:szCs w:val="21"/>
+        </w:rPr>
+      </w:pPr>
+      <w:r>
+        <w:rPr>
+          <w:rFonts w:ascii="Segoe UI" w:hAnsi="Segoe UI" w:cs="Segoe UI"/>
+          <w:color w:val="6B6B6B"/>
+          <w:sz w:val="21"/>
+          <w:szCs w:val="21"/>
+        </w:rPr>
+        <w:fldChar w:fldCharType="end"/>
+      </w:r>
+      <w:r>
+        <w:rPr>
+          <w:rFonts w:ascii="Segoe UI" w:hAnsi="Segoe UI" w:cs="Segoe UI"/>
+          <w:color w:val="6B6B6B"/>
+          <w:sz w:val="21"/>
+          <w:szCs w:val="21"/>
+        </w:rPr>
+        <w:t xml:space="preserve">to make Refund-- write the above URL with value of </w:t>
+      </w:r>
+      <w:r>
+        <w:rPr>
+          <w:rFonts w:ascii="Segoe UI" w:hAnsi="Segoe UI" w:cs="Segoe UI"/>
+          <w:color w:val="6B6B6B"/>
+          <w:sz w:val="21"/>
+          <w:szCs w:val="21"/>
+        </w:rPr>
+        <w:t>parameter</w:t>
+      </w:r>
+      <w:r>
+        <w:rPr>
+          <w:rFonts w:ascii="Segoe UI" w:hAnsi="Segoe UI" w:cs="Segoe UI"/>
+          <w:color w:val="6B6B6B"/>
+          <w:sz w:val="21"/>
+          <w:szCs w:val="21"/>
+        </w:rPr>
+        <w:t xml:space="preserve"> id -&gt;(int) which you want to be refunded</w:t>
+      </w:r>
+    </w:p>
+    <w:p>
+      <w:pPr>
+        <w:shd w:val="clear" w:color="auto" w:fill="FFFFFF"/>
+        <w:rPr>
+          <w:rFonts w:ascii="Segoe UI" w:hAnsi="Segoe UI" w:cs="Segoe UI"/>
+          <w:color w:val="6B6B6B"/>
+          <w:sz w:val="21"/>
+          <w:szCs w:val="21"/>
+        </w:rPr>
+      </w:pPr>
+      <w:r>
+        <w:rPr>
+          <w:rFonts w:ascii="Segoe UI" w:hAnsi="Segoe UI" w:cs="Segoe UI"/>
+          <w:color w:val="FF0000"/>
+          <w:sz w:val="21"/>
+          <w:szCs w:val="21"/>
+        </w:rPr>
+        <w:t>You should login or signup then login to do this operation</w:t>
+      </w:r>
+    </w:p>
+    <w:p>
+      <w:pPr>
+        <w:shd w:val="clear" w:color="auto" w:fill="FFFFFF"/>
+        <w:rPr>
+          <w:rFonts w:ascii="Segoe UI" w:hAnsi="Segoe UI" w:cs="Segoe UI"/>
+          <w:color w:val="6B6B6B"/>
+          <w:sz w:val="21"/>
+          <w:szCs w:val="21"/>
+        </w:rPr>
+      </w:pPr>
+      <w:r>
+        <w:rPr>
+          <w:rFonts w:ascii="Segoe UI" w:hAnsi="Segoe UI" w:cs="Segoe UI"/>
+          <w:color w:val="6B6B6B"/>
+          <w:sz w:val="21"/>
+          <w:szCs w:val="21"/>
+        </w:rPr>
+        <w:t>Query Params</w:t>
+      </w:r>
+    </w:p>
+    <w:p>
+      <w:pPr>
+        <w:shd w:val="clear" w:color="auto" w:fill="FFFFFF"/>
+        <w:rPr>
+          <w:rFonts w:ascii="Segoe UI" w:hAnsi="Segoe UI" w:cs="Segoe UI"/>
+          <w:color w:val="6B6B6B"/>
+          <w:sz w:val="21"/>
+          <w:szCs w:val="21"/>
+        </w:rPr>
+      </w:pPr>
+      <w:r>
+        <w:rPr>
+          <w:rFonts w:ascii="Segoe UI" w:hAnsi="Segoe UI" w:cs="Segoe UI"/>
+          <w:color w:val="6B6B6B"/>
+          <w:sz w:val="21"/>
+          <w:szCs w:val="21"/>
+        </w:rPr>
+        <w:t>id</w:t>
+      </w:r>
+      <w:r>
+        <w:rPr>
+          <w:rFonts w:ascii="Segoe UI" w:hAnsi="Segoe UI" w:cs="Segoe UI"/>
+          <w:color w:val="6B6B6B"/>
+          <w:sz w:val="21"/>
+          <w:szCs w:val="21"/>
+        </w:rPr>
+        <w:t>=</w:t>
+      </w:r>
+      <w:r>
+        <w:rPr>
+          <w:rFonts w:ascii="Segoe UI" w:hAnsi="Segoe UI" w:cs="Segoe UI"/>
+          <w:color w:val="6B6B6B"/>
+          <w:sz w:val="21"/>
+          <w:szCs w:val="21"/>
+        </w:rPr>
+        <w:t>1</w:t>
+      </w:r>
+    </w:p>
+    <w:p>
+      <w:pPr>
+        <w:shd w:val="clear" w:color="auto" w:fill="FFFFFF"/>
+        <w:rPr>
+          <w:rFonts w:ascii="Segoe UI" w:hAnsi="Segoe UI" w:cs="Segoe UI"/>
+          <w:color w:val="6B6B6B"/>
+          <w:sz w:val="21"/>
+          <w:szCs w:val="21"/>
+        </w:rPr>
+      </w:pPr>
+      <w:r>
+        <w:rPr>
+          <w:rFonts w:ascii="Segoe UI" w:hAnsi="Segoe UI" w:cs="Segoe UI"/>
+          <w:color w:val="6B6B6B"/>
+          <w:sz w:val="21"/>
+          <w:szCs w:val="21"/>
+        </w:rPr>
+        <w:t>---------------------------------------------------------------------------------------------------------------</w:t>
+      </w:r>
+    </w:p>
+    <w:p>
+      <w:pPr>
+        <w:pStyle w:val="Heading3"/>
+        <w:shd w:val="clear" w:color="auto" w:fill="FFFFFF"/>
+        <w:rPr>
+          <w:rFonts w:ascii="Segoe UI" w:hAnsi="Segoe UI" w:cs="Segoe UI"/>
+          <w:color w:val="6B6B6B"/>
+        </w:rPr>
+      </w:pPr>
+      <w:r>
+        <w:rPr>
+          <w:rStyle w:val="request-method"/>
+          <w:rFonts w:ascii="Segoe UI" w:hAnsi="Segoe UI" w:cs="Segoe UI"/>
+          <w:caps/>
+          <w:color w:val="6B6B6B"/>
+        </w:rPr>
+        <w:t>GET</w:t>
+      </w:r>
+    </w:p>
+    <w:p>
+      <w:pPr>
+        <w:pStyle w:val="Heading3"/>
+        <w:shd w:val="clear" w:color="auto" w:fill="FFFFFF"/>
+        <w:rPr>
+          <w:rFonts w:ascii="Segoe UI" w:hAnsi="Segoe UI" w:cs="Segoe UI"/>
+          <w:color w:val="6B6B6B"/>
+        </w:rPr>
+      </w:pPr>
+      <w:proofErr w:type="spellStart"/>
+      <w:r>
+        <w:rPr>
+          <w:rFonts w:ascii="Segoe UI" w:hAnsi="Segoe UI" w:cs="Segoe UI"/>
+          <w:color w:val="6B6B6B"/>
+        </w:rPr>
+        <w:t>showPendingRequest</w:t>
+      </w:r>
+      <w:proofErr w:type="spellEnd"/>
+    </w:p>
+    <w:p>
+      <w:pPr>
+        <w:pStyle w:val="NormalWeb"/>
+        <w:shd w:val="clear" w:color="auto" w:fill="FFFFFF"/>
+        <w:rPr>
+          <w:rFonts w:ascii="Segoe UI" w:hAnsi="Segoe UI" w:cs="Segoe UI"/>
+          <w:color w:val="6B6B6B"/>
+          <w:sz w:val="21"/>
+          <w:szCs w:val="21"/>
+        </w:rPr>
+      </w:pPr>
+      <w:r>
+        <w:rPr>
+          <w:rFonts w:ascii="Segoe UI" w:hAnsi="Segoe UI" w:cs="Segoe UI"/>
+          <w:color w:val="6B6B6B"/>
+          <w:sz w:val="21"/>
+          <w:szCs w:val="21"/>
+        </w:rPr>
+        <w:t>(Any pending request has done by the admin will be displayed, if there is no pending request return empty)</w:t>
+      </w:r>
+      <w:r>
+        <w:rPr>
+          <w:rFonts w:ascii="Segoe UI" w:hAnsi="Segoe UI" w:cs="Segoe UI"/>
+          <w:color w:val="6B6B6B"/>
+          <w:sz w:val="21"/>
+          <w:szCs w:val="21"/>
+        </w:rPr>
+        <w:fldChar w:fldCharType="begin"/>
+      </w:r>
+      <w:r>
+        <w:rPr>
+          <w:rFonts w:ascii="Segoe UI" w:hAnsi="Segoe UI" w:cs="Segoe UI"/>
+          <w:color w:val="6B6B6B"/>
+          <w:sz w:val="21"/>
+          <w:szCs w:val="21"/>
+        </w:rPr>
+        <w:instrText xml:space="preserve"> HYPERLINK "</w:instrText>
+      </w:r>
+    </w:p>
+    <w:p>
+      <w:pPr>
+        <w:shd w:val="clear" w:color="auto" w:fill="FFFFFF"/>
+        <w:rPr>
+          <w:rFonts w:ascii="Segoe UI" w:hAnsi="Segoe UI" w:cs="Segoe UI"/>
+          <w:color w:val="6B6B6B"/>
+          <w:sz w:val="21"/>
+          <w:szCs w:val="21"/>
+        </w:rPr>
+      </w:pPr>
+      <w:r>
+        <w:rPr>
+          <w:rFonts w:ascii="var(--text-family-default)" w:hAnsi="var(--text-family-default)" w:cs="Segoe UI"/>
+          <w:color w:val="6B6B6B"/>
+          <w:sz w:val="21"/>
+          <w:szCs w:val="21"/>
+        </w:rPr>
+        <w:instrText> </w:instrText>
+      </w:r>
+      <w:r>
+        <w:rPr>
+          <w:rFonts w:ascii="Segoe UI" w:hAnsi="Segoe UI" w:cs="Segoe UI"/>
+          <w:color w:val="6B6B6B"/>
+          <w:sz w:val="21"/>
+          <w:szCs w:val="21"/>
+        </w:rPr>
+        <w:instrText>http://localhost:8080/showPendingRequest</w:instrText>
+      </w:r>
+    </w:p>
+    <w:p>
+      <w:pPr>
+        <w:rPr>
+          <w:rFonts w:ascii="var(--text-family-default)" w:hAnsi="var(--text-family-default)"/>
+          <w:color w:val="6B6B6B"/>
+        </w:rPr>
+      </w:pPr>
+    </w:p>
+    <w:p>
+      <w:pPr>
+        <w:pStyle w:val="NormalWeb"/>
+        <w:shd w:val="clear" w:color="auto" w:fill="FFFFFF"/>
+        <w:rPr>
+          <w:rStyle w:val="Hyperlink"/>
+          <w:rFonts w:ascii="Segoe UI" w:hAnsi="Segoe UI" w:cs="Segoe UI"/>
+          <w:sz w:val="21"/>
+          <w:szCs w:val="21"/>
+        </w:rPr>
+      </w:pPr>
+      <w:r>
+        <w:rPr>
+          <w:rFonts w:ascii="Segoe UI" w:hAnsi="Segoe UI" w:cs="Segoe UI"/>
+          <w:color w:val="6B6B6B"/>
+          <w:sz w:val="21"/>
+          <w:szCs w:val="21"/>
+        </w:rPr>
+        <w:instrText xml:space="preserve">" </w:instrText>
+      </w:r>
+      <w:r>
+        <w:rPr>
+          <w:rFonts w:ascii="Segoe UI" w:hAnsi="Segoe UI" w:cs="Segoe UI"/>
+          <w:color w:val="6B6B6B"/>
+          <w:sz w:val="21"/>
+          <w:szCs w:val="21"/>
+        </w:rPr>
+      </w:r>
+      <w:r>
+        <w:rPr>
+          <w:rFonts w:ascii="Segoe UI" w:hAnsi="Segoe UI" w:cs="Segoe UI"/>
+          <w:color w:val="6B6B6B"/>
+          <w:sz w:val="21"/>
+          <w:szCs w:val="21"/>
+        </w:rPr>
+        <w:fldChar w:fldCharType="separate"/>
+      </w:r>
+    </w:p>
+    <w:p>
+      <w:pPr>
+        <w:shd w:val="clear" w:color="auto" w:fill="FFFFFF"/>
+        <w:rPr>
+          <w:rStyle w:val="Hyperlink"/>
+          <w:rFonts w:ascii="Segoe UI" w:hAnsi="Segoe UI" w:cs="Segoe UI"/>
+          <w:sz w:val="21"/>
+          <w:szCs w:val="21"/>
+        </w:rPr>
+      </w:pPr>
+      <w:r>
+        <w:rPr>
+          <w:rStyle w:val="Hyperlink"/>
+          <w:rFonts w:ascii="var(--text-family-default)" w:hAnsi="var(--text-family-default)" w:cs="Segoe UI"/>
+          <w:sz w:val="21"/>
+          <w:szCs w:val="21"/>
+        </w:rPr>
+        <w:t> </w:t>
+      </w:r>
+      <w:r>
+        <w:rPr>
+          <w:rStyle w:val="Hyperlink"/>
+          <w:rFonts w:ascii="Segoe UI" w:hAnsi="Segoe UI" w:cs="Segoe UI"/>
+          <w:sz w:val="21"/>
+          <w:szCs w:val="21"/>
+        </w:rPr>
+        <w:t>http://localhost:8080/showPendingRequest</w:t>
+      </w:r>
+    </w:p>
+    <w:p>
+      <w:pPr>
+        <w:rPr>
+          <w:rStyle w:val="Hyperlink"/>
+          <w:rFonts w:ascii="var(--text-family-default)" w:hAnsi="var(--text-family-default)"/>
+        </w:rPr>
+      </w:pPr>
+    </w:p>
+    <w:p>
+      <w:pPr>
+        <w:shd w:val="clear" w:color="auto" w:fill="FFFFFF"/>
+        <w:rPr>
+          <w:rFonts w:ascii="Segoe UI" w:hAnsi="Segoe UI" w:cs="Segoe UI"/>
+          <w:color w:val="6B6B6B"/>
+          <w:sz w:val="21"/>
+          <w:szCs w:val="21"/>
+        </w:rPr>
+      </w:pPr>
+      <w:r>
+        <w:rPr>
+          <w:rFonts w:ascii="Segoe UI" w:hAnsi="Segoe UI" w:cs="Segoe UI"/>
+          <w:color w:val="6B6B6B"/>
+          <w:sz w:val="21"/>
+          <w:szCs w:val="21"/>
+        </w:rPr>
+        <w:fldChar w:fldCharType="end"/>
+      </w:r>
+      <w:r>
+        <w:rPr>
+          <w:rFonts w:ascii="Segoe UI" w:hAnsi="Segoe UI" w:cs="Segoe UI"/>
+          <w:color w:val="6B6B6B"/>
+          <w:sz w:val="21"/>
+          <w:szCs w:val="21"/>
+        </w:rPr>
+        <w:t>to show Pending Request-- write the above URL</w:t>
+      </w:r>
+    </w:p>
+    <w:p>
+      <w:pPr>
+        <w:shd w:val="clear" w:color="auto" w:fill="FFFFFF"/>
+        <w:rPr>
+          <w:rFonts w:ascii="Segoe UI" w:hAnsi="Segoe UI" w:cs="Segoe UI"/>
+          <w:color w:val="6B6B6B"/>
+          <w:sz w:val="21"/>
+          <w:szCs w:val="21"/>
+        </w:rPr>
+      </w:pPr>
+      <w:r>
+        <w:rPr>
+          <w:rFonts w:ascii="Segoe UI" w:hAnsi="Segoe UI" w:cs="Segoe UI"/>
+          <w:color w:val="FF0000"/>
+          <w:sz w:val="21"/>
+          <w:szCs w:val="21"/>
+        </w:rPr>
+        <w:t>You should login or signup then login to do this operation</w:t>
+      </w:r>
+    </w:p>
+    <w:p>
+      <w:pPr>
+        <w:shd w:val="clear" w:color="auto" w:fill="FFFFFF"/>
+        <w:rPr>
+          <w:rFonts w:ascii="Segoe UI" w:hAnsi="Segoe UI" w:cs="Segoe UI"/>
+          <w:color w:val="6B6B6B"/>
+          <w:sz w:val="21"/>
+          <w:szCs w:val="21"/>
+        </w:rPr>
+      </w:pPr>
+      <w:r>
+        <w:rPr>
+          <w:rFonts w:ascii="Segoe UI" w:hAnsi="Segoe UI" w:cs="Segoe UI"/>
+          <w:color w:val="6B6B6B"/>
+          <w:sz w:val="21"/>
+          <w:szCs w:val="21"/>
+        </w:rPr>
+        <w:t>---------------------------------------------------------------------------------------------------------------</w:t>
+      </w:r>
+    </w:p>
+    <w:p>
+      <w:pPr>
+        <w:pStyle w:val="NormalWeb"/>
+        <w:shd w:val="clear" w:color="auto" w:fill="FFFFFF"/>
+        <w:rPr>
+          <w:rFonts w:ascii="Segoe UI" w:hAnsi="Segoe UI" w:cs="Segoe UI"/>
+          <w:color w:val="6B6B6B"/>
+          <w:sz w:val="21"/>
+          <w:szCs w:val="21"/>
+        </w:rPr>
+      </w:pPr>
+    </w:p>
+    <w:p>
+      <w:pPr>
+        <w:pStyle w:val="Heading3"/>
+        <w:shd w:val="clear" w:color="auto" w:fill="FFFFFF"/>
+        <w:rPr>
+          <w:rFonts w:ascii="Segoe UI" w:hAnsi="Segoe UI" w:cs="Segoe UI"/>
+          <w:color w:val="6B6B6B"/>
+        </w:rPr>
+      </w:pPr>
+      <w:r>
+        <w:rPr>
+          <w:rStyle w:val="request-method"/>
+          <w:rFonts w:ascii="Segoe UI" w:hAnsi="Segoe UI" w:cs="Segoe UI"/>
+          <w:caps/>
+          <w:color w:val="6B6B6B"/>
+        </w:rPr>
+        <w:t>GET</w:t>
+      </w:r>
+    </w:p>
+    <w:p>
+      <w:pPr>
+        <w:pStyle w:val="Heading3"/>
+        <w:shd w:val="clear" w:color="auto" w:fill="FFFFFF"/>
+        <w:rPr>
+          <w:rFonts w:ascii="Segoe UI" w:hAnsi="Segoe UI" w:cs="Segoe UI"/>
+          <w:color w:val="6B6B6B"/>
+        </w:rPr>
+      </w:pPr>
+      <w:proofErr w:type="spellStart"/>
+      <w:r>
+        <w:rPr>
+          <w:rFonts w:ascii="Segoe UI" w:hAnsi="Segoe UI" w:cs="Segoe UI"/>
+          <w:color w:val="6B6B6B"/>
+        </w:rPr>
+        <w:t>showRejectedRequest</w:t>
+      </w:r>
+      <w:proofErr w:type="spellEnd"/>
+    </w:p>
+    <w:p>
+      <w:pPr>
+        <w:pStyle w:val="NormalWeb"/>
+        <w:shd w:val="clear" w:color="auto" w:fill="FFFFFF"/>
+        <w:rPr>
+          <w:rFonts w:ascii="Segoe UI" w:hAnsi="Segoe UI" w:cs="Segoe UI"/>
+          <w:color w:val="6B6B6B"/>
+          <w:sz w:val="21"/>
+          <w:szCs w:val="21"/>
+        </w:rPr>
+      </w:pPr>
+      <w:r>
+        <w:rPr>
+          <w:rFonts w:ascii="Segoe UI" w:hAnsi="Segoe UI" w:cs="Segoe UI"/>
+          <w:color w:val="6B6B6B"/>
+          <w:sz w:val="21"/>
+          <w:szCs w:val="21"/>
+        </w:rPr>
+        <w:lastRenderedPageBreak/>
+        <w:t>(Any rejected request has done by the admin will be displayed, if there is no rejected request return empty)</w:t>
+      </w:r>
+      <w:r>
+        <w:rPr>
+          <w:rFonts w:ascii="Segoe UI" w:hAnsi="Segoe UI" w:cs="Segoe UI"/>
+          <w:color w:val="6B6B6B"/>
+          <w:sz w:val="21"/>
+          <w:szCs w:val="21"/>
+        </w:rPr>
+        <w:fldChar w:fldCharType="begin"/>
+      </w:r>
+      <w:r>
+        <w:rPr>
+          <w:rFonts w:ascii="Segoe UI" w:hAnsi="Segoe UI" w:cs="Segoe UI"/>
+          <w:color w:val="6B6B6B"/>
+          <w:sz w:val="21"/>
+          <w:szCs w:val="21"/>
+        </w:rPr>
+        <w:instrText xml:space="preserve"> HYPERLINK "</w:instrText>
+      </w:r>
+    </w:p>
+    <w:p>
+      <w:pPr>
+        <w:shd w:val="clear" w:color="auto" w:fill="FFFFFF"/>
+        <w:rPr>
+          <w:rFonts w:ascii="Segoe UI" w:hAnsi="Segoe UI" w:cs="Segoe UI"/>
+          <w:color w:val="6B6B6B"/>
+          <w:sz w:val="21"/>
+          <w:szCs w:val="21"/>
+        </w:rPr>
+      </w:pPr>
       <w:r>
         <w:rPr>
           <w:rFonts w:ascii="var(--text-family-default)" w:hAnsi="var(--text-family-default)" w:cs="Segoe UI"/>
@@ -1075,235 +1772,22 @@
           <w:sz w:val="21"/>
           <w:szCs w:val="21"/>
         </w:rPr>
-        <w:instrText xml:space="preserve"> </w:instrText>
-      </w:r>
-      <w:r>
-        <w:rPr>
-          <w:rFonts w:ascii="Segoe UI" w:hAnsi="Segoe UI" w:cs="Segoe UI"/>
-          <w:color w:val="6B6B6B"/>
-          <w:sz w:val="21"/>
-          <w:szCs w:val="21"/>
-        </w:rPr>
-        <w:instrText>http://localhost:8080/showCompleteService</w:instrText>
+        <w:instrText xml:space="preserve">Open Request </w:instrText>
+      </w:r>
+      <w:r>
+        <w:rPr>
+          <w:rFonts w:ascii="Segoe UI" w:hAnsi="Segoe UI" w:cs="Segoe UI"/>
+          <w:color w:val="6B6B6B"/>
+          <w:sz w:val="21"/>
+          <w:szCs w:val="21"/>
+        </w:rPr>
+        <w:instrText>http://localhost:8080/showRejectedRequest</w:instrText>
       </w:r>
     </w:p>
     <w:p>
       <w:pPr>
         <w:rPr>
           <w:rFonts w:ascii="var(--text-family-default)" w:hAnsi="var(--text-family-default)"/>
-        </w:rPr>
-      </w:pPr>
-    </w:p>
-    <w:p>
-      <w:pPr>
-        <w:shd w:val="clear" w:color="auto" w:fill="FFFFFF"/>
-        <w:rPr>
-          <w:rStyle w:val="Hyperlink"/>
-          <w:sz w:val="21"/>
-          <w:szCs w:val="21"/>
-        </w:rPr>
-      </w:pPr>
-      <w:r>
-        <w:rPr>
-          <w:color w:val="6B6B6B"/>
-          <w:sz w:val="21"/>
-          <w:szCs w:val="21"/>
-        </w:rPr>
-        <w:instrText xml:space="preserve">" </w:instrText>
-      </w:r>
-      <w:r>
-        <w:rPr>
-          <w:color w:val="6B6B6B"/>
-          <w:sz w:val="21"/>
-          <w:szCs w:val="21"/>
-        </w:rPr>
-        <w:fldChar w:fldCharType="separate"/>
-      </w:r>
-    </w:p>
-    <w:p>
-      <w:pPr>
-        <w:shd w:val="clear" w:color="auto" w:fill="FFFFFF"/>
-        <w:wordWrap w:val="0"/>
-        <w:rPr>
-          <w:rStyle w:val="Hyperlink"/>
-          <w:rFonts w:ascii="Segoe UI" w:hAnsi="Segoe UI" w:cs="Segoe UI"/>
-          <w:sz w:val="21"/>
-          <w:szCs w:val="21"/>
-        </w:rPr>
-      </w:pPr>
-      <w:r>
-        <w:rPr>
-          <w:rStyle w:val="Hyperlink"/>
-          <w:rFonts w:ascii="Segoe UI" w:hAnsi="Segoe UI" w:cs="Segoe UI"/>
-          <w:sz w:val="21"/>
-          <w:szCs w:val="21"/>
-        </w:rPr>
-        <w:t>http://localhost:8080/showCompleteService</w:t>
-      </w:r>
-    </w:p>
-    <w:p>
-      <w:pPr>
-        <w:shd w:val="clear" w:color="auto" w:fill="FFFFFF"/>
-        <w:rPr>
-          <w:rFonts w:ascii="Segoe UI" w:hAnsi="Segoe UI" w:cs="Segoe UI"/>
-          <w:color w:val="6B6B6B"/>
-          <w:sz w:val="21"/>
-          <w:szCs w:val="21"/>
-        </w:rPr>
-      </w:pPr>
-      <w:r>
-        <w:rPr>
-          <w:rFonts w:ascii="Segoe UI" w:hAnsi="Segoe UI" w:cs="Segoe UI"/>
-          <w:color w:val="6B6B6B"/>
-          <w:sz w:val="21"/>
-          <w:szCs w:val="21"/>
-        </w:rPr>
-        <w:t>to show Complete Services-- write the above URL</w:t>
-      </w:r>
-    </w:p>
-    <w:p>
-      <w:pPr>
-        <w:pStyle w:val="HTMLPreformatted"/>
-        <w:shd w:val="clear" w:color="auto" w:fill="FFFFFF"/>
-        <w:rPr>
-          <w:rStyle w:val="Hyperlink"/>
-          <w:rFonts w:ascii="var(--text-family-code)" w:hAnsi="var(--text-family-code)"/>
-          <w:color w:val="6B6B6B"/>
-          <w:u w:val="none"/>
-        </w:rPr>
-      </w:pPr>
-      <w:r>
-        <w:rPr>
-          <w:rStyle w:val="HTMLCode"/>
-          <w:rFonts w:ascii="var(--text-family-code)" w:hAnsi="var(--text-family-code)"/>
-          <w:color w:val="6B6B6B"/>
-        </w:rPr>
-        <w:lastRenderedPageBreak/>
-        <w:t>----------------------------------------------------------------------------------------------------------------------------------------</w:t>
-      </w:r>
-    </w:p>
-    <w:p>
-      <w:pPr>
-        <w:shd w:val="clear" w:color="auto" w:fill="FFFFFF"/>
-        <w:rPr>
-          <w:rFonts w:ascii="Segoe UI" w:hAnsi="Segoe UI" w:cs="Segoe UI"/>
-          <w:color w:val="6B6B6B"/>
-          <w:sz w:val="21"/>
-          <w:szCs w:val="21"/>
-        </w:rPr>
-      </w:pPr>
-      <w:r>
-        <w:rPr>
-          <w:color w:val="6B6B6B"/>
-          <w:sz w:val="21"/>
-          <w:szCs w:val="21"/>
-        </w:rPr>
-        <w:fldChar w:fldCharType="end"/>
-      </w:r>
-    </w:p>
-    <w:p>
-      <w:pPr>
-        <w:pStyle w:val="Heading3"/>
-        <w:shd w:val="clear" w:color="auto" w:fill="FFFFFF"/>
-        <w:rPr>
-          <w:rFonts w:ascii="Segoe UI" w:hAnsi="Segoe UI" w:cs="Segoe UI"/>
-          <w:color w:val="6B6B6B"/>
-        </w:rPr>
-      </w:pPr>
-      <w:r>
-        <w:rPr>
-          <w:rStyle w:val="request-method"/>
-          <w:rFonts w:ascii="Segoe UI" w:hAnsi="Segoe UI" w:cs="Segoe UI"/>
-          <w:caps/>
-          <w:color w:val="6B6B6B"/>
-        </w:rPr>
-        <w:t>POST</w:t>
-      </w:r>
-    </w:p>
-    <w:p>
-      <w:pPr>
-        <w:pStyle w:val="Heading3"/>
-        <w:shd w:val="clear" w:color="auto" w:fill="FFFFFF"/>
-        <w:rPr>
-          <w:rFonts w:ascii="Segoe UI" w:hAnsi="Segoe UI" w:cs="Segoe UI"/>
-          <w:color w:val="6B6B6B"/>
-        </w:rPr>
-      </w:pPr>
-      <w:r>
-        <w:rPr>
-          <w:rFonts w:ascii="Segoe UI" w:hAnsi="Segoe UI" w:cs="Segoe UI"/>
-          <w:color w:val="6B6B6B"/>
-        </w:rPr>
-        <w:t>refund</w:t>
-      </w:r>
-    </w:p>
-    <w:p>
-      <w:pPr>
-        <w:pStyle w:val="NormalWeb"/>
-        <w:shd w:val="clear" w:color="auto" w:fill="FFFFFF"/>
-        <w:rPr>
-          <w:rFonts w:ascii="Segoe UI" w:hAnsi="Segoe UI" w:cs="Segoe UI"/>
-          <w:color w:val="6B6B6B"/>
-          <w:sz w:val="21"/>
-          <w:szCs w:val="21"/>
-        </w:rPr>
-      </w:pPr>
-      <w:r>
-        <w:rPr>
-          <w:rFonts w:ascii="Segoe UI" w:hAnsi="Segoe UI" w:cs="Segoe UI"/>
-          <w:color w:val="6B6B6B"/>
-          <w:sz w:val="21"/>
-          <w:szCs w:val="21"/>
-        </w:rPr>
-        <w:t>(</w:t>
-      </w:r>
-      <w:proofErr w:type="gramStart"/>
-      <w:r>
-        <w:rPr>
-          <w:rFonts w:ascii="Segoe UI" w:hAnsi="Segoe UI" w:cs="Segoe UI"/>
-          <w:color w:val="6B6B6B"/>
-          <w:sz w:val="21"/>
-          <w:szCs w:val="21"/>
-        </w:rPr>
-        <w:t>any</w:t>
-      </w:r>
-      <w:proofErr w:type="gramEnd"/>
-      <w:r>
-        <w:rPr>
-          <w:rFonts w:ascii="Segoe UI" w:hAnsi="Segoe UI" w:cs="Segoe UI"/>
-          <w:color w:val="6B6B6B"/>
-          <w:sz w:val="21"/>
-          <w:szCs w:val="21"/>
-        </w:rPr>
-        <w:t xml:space="preserve"> successful refund process return request Pending when this id contains in complete services else return invalid id)</w:t>
-      </w:r>
-      <w:r>
-        <w:rPr>
-          <w:rFonts w:ascii="Segoe UI" w:hAnsi="Segoe UI" w:cs="Segoe UI"/>
-          <w:color w:val="6B6B6B"/>
-          <w:sz w:val="21"/>
-          <w:szCs w:val="21"/>
-        </w:rPr>
-        <w:fldChar w:fldCharType="begin"/>
-      </w:r>
-      <w:r>
-        <w:rPr>
-          <w:rFonts w:ascii="Segoe UI" w:hAnsi="Segoe UI" w:cs="Segoe UI"/>
-          <w:color w:val="6B6B6B"/>
-          <w:sz w:val="21"/>
-          <w:szCs w:val="21"/>
-        </w:rPr>
-        <w:instrText xml:space="preserve"> HYPERLINK "</w:instrText>
-      </w:r>
-    </w:p>
-    <w:p>
-      <w:pPr>
-        <w:shd w:val="clear" w:color="auto" w:fill="FFFFFF"/>
-        <w:rPr>
-          <w:rFonts w:ascii="Segoe UI" w:hAnsi="Segoe UI" w:cs="Segoe UI"/>
-          <w:color w:val="6B6B6B"/>
-          <w:sz w:val="21"/>
-          <w:szCs w:val="21"/>
         </w:rPr>
       </w:pPr>
       <w:r>
@@ -1313,391 +1797,72 @@
           <w:sz w:val="21"/>
           <w:szCs w:val="21"/>
         </w:rPr>
-        <w:instrText>Open Request</w:instrText>
-      </w:r>
-      <w:r>
-        <w:rPr>
-          <w:rFonts w:ascii="Segoe UI" w:hAnsi="Segoe UI" w:cs="Segoe UI"/>
-          <w:color w:val="6B6B6B"/>
-          <w:sz w:val="21"/>
-          <w:szCs w:val="21"/>
-        </w:rPr>
-        <w:instrText xml:space="preserve"> http://localhost:8080/refund?id=1</w:instrText>
-      </w:r>
-    </w:p>
-    <w:p>
-      <w:pPr>
-        <w:rPr>
+        <w:instrText xml:space="preserve">  </w:instrText>
+      </w:r>
+    </w:p>
+    <w:p>
+      <w:pPr>
+        <w:pStyle w:val="NormalWeb"/>
+        <w:shd w:val="clear" w:color="auto" w:fill="FFFFFF"/>
+        <w:rPr>
+          <w:rStyle w:val="Hyperlink"/>
+          <w:rFonts w:ascii="Segoe UI" w:hAnsi="Segoe UI" w:cs="Segoe UI"/>
+          <w:sz w:val="21"/>
+          <w:szCs w:val="21"/>
+        </w:rPr>
+      </w:pPr>
+      <w:r>
+        <w:rPr>
+          <w:rFonts w:ascii="Segoe UI" w:hAnsi="Segoe UI" w:cs="Segoe UI"/>
+          <w:color w:val="6B6B6B"/>
+          <w:sz w:val="21"/>
+          <w:szCs w:val="21"/>
+        </w:rPr>
+        <w:instrText xml:space="preserve">" </w:instrText>
+      </w:r>
+      <w:r>
+        <w:rPr>
+          <w:rFonts w:ascii="Segoe UI" w:hAnsi="Segoe UI" w:cs="Segoe UI"/>
+          <w:color w:val="6B6B6B"/>
+          <w:sz w:val="21"/>
+          <w:szCs w:val="21"/>
+        </w:rPr>
+      </w:r>
+      <w:r>
+        <w:rPr>
+          <w:rFonts w:ascii="Segoe UI" w:hAnsi="Segoe UI" w:cs="Segoe UI"/>
+          <w:color w:val="6B6B6B"/>
+          <w:sz w:val="21"/>
+          <w:szCs w:val="21"/>
+        </w:rPr>
+        <w:fldChar w:fldCharType="separate"/>
+      </w:r>
+    </w:p>
+    <w:p>
+      <w:pPr>
+        <w:shd w:val="clear" w:color="auto" w:fill="FFFFFF"/>
+        <w:rPr>
+          <w:rStyle w:val="Hyperlink"/>
+          <w:rFonts w:ascii="Segoe UI" w:hAnsi="Segoe UI" w:cs="Segoe UI"/>
+          <w:sz w:val="21"/>
+          <w:szCs w:val="21"/>
+        </w:rPr>
+      </w:pPr>
+      <w:r>
+        <w:rPr>
+          <w:rStyle w:val="Hyperlink"/>
+          <w:rFonts w:ascii="Segoe UI" w:hAnsi="Segoe UI" w:cs="Segoe UI"/>
+          <w:sz w:val="21"/>
+          <w:szCs w:val="21"/>
+        </w:rPr>
+        <w:t>http://localhost:8080/showRejectedRequest</w:t>
+      </w:r>
+    </w:p>
+    <w:p>
+      <w:pPr>
+        <w:rPr>
+          <w:rStyle w:val="Hyperlink"/>
           <w:rFonts w:ascii="var(--text-family-default)" w:hAnsi="var(--text-family-default)"/>
-        </w:rPr>
-      </w:pPr>
-    </w:p>
-    <w:p>
-      <w:pPr>
-        <w:pStyle w:val="NormalWeb"/>
-        <w:shd w:val="clear" w:color="auto" w:fill="FFFFFF"/>
-        <w:rPr>
-          <w:rStyle w:val="Hyperlink"/>
-          <w:rFonts w:ascii="Segoe UI" w:hAnsi="Segoe UI" w:cs="Segoe UI"/>
-          <w:sz w:val="21"/>
-          <w:szCs w:val="21"/>
-        </w:rPr>
-      </w:pPr>
-      <w:r>
-        <w:rPr>
-          <w:rFonts w:ascii="Segoe UI" w:hAnsi="Segoe UI" w:cs="Segoe UI"/>
-          <w:color w:val="6B6B6B"/>
-          <w:sz w:val="21"/>
-          <w:szCs w:val="21"/>
-        </w:rPr>
-        <w:instrText xml:space="preserve">" </w:instrText>
-      </w:r>
-      <w:r>
-        <w:rPr>
-          <w:rFonts w:ascii="Segoe UI" w:hAnsi="Segoe UI" w:cs="Segoe UI"/>
-          <w:color w:val="6B6B6B"/>
-          <w:sz w:val="21"/>
-          <w:szCs w:val="21"/>
-        </w:rPr>
-        <w:fldChar w:fldCharType="separate"/>
-      </w:r>
-    </w:p>
-    <w:p>
-      <w:pPr>
-        <w:shd w:val="clear" w:color="auto" w:fill="FFFFFF"/>
-        <w:rPr>
-          <w:rStyle w:val="Hyperlink"/>
-          <w:rFonts w:ascii="Segoe UI" w:hAnsi="Segoe UI" w:cs="Segoe UI"/>
-          <w:sz w:val="21"/>
-          <w:szCs w:val="21"/>
-        </w:rPr>
-      </w:pPr>
-      <w:r>
-        <w:rPr>
-          <w:rStyle w:val="Hyperlink"/>
-          <w:rFonts w:ascii="Segoe UI" w:hAnsi="Segoe UI" w:cs="Segoe UI"/>
-          <w:sz w:val="21"/>
-          <w:szCs w:val="21"/>
-        </w:rPr>
-        <w:t>http://localhost:8080/refund?id=1</w:t>
-      </w:r>
-    </w:p>
-    <w:p>
-      <w:pPr>
-        <w:shd w:val="clear" w:color="auto" w:fill="FFFFFF"/>
-        <w:rPr>
-          <w:rFonts w:ascii="Segoe UI" w:hAnsi="Segoe UI" w:cs="Segoe UI"/>
-          <w:color w:val="6B6B6B"/>
-          <w:sz w:val="21"/>
-          <w:szCs w:val="21"/>
-        </w:rPr>
-      </w:pPr>
-      <w:r>
-        <w:rPr>
-          <w:rFonts w:ascii="Segoe UI" w:hAnsi="Segoe UI" w:cs="Segoe UI"/>
-          <w:color w:val="6B6B6B"/>
-          <w:sz w:val="21"/>
-          <w:szCs w:val="21"/>
-        </w:rPr>
-        <w:fldChar w:fldCharType="end"/>
-      </w:r>
-      <w:r>
-        <w:rPr>
-          <w:rFonts w:ascii="Segoe UI" w:hAnsi="Segoe UI" w:cs="Segoe UI"/>
-          <w:color w:val="6B6B6B"/>
-          <w:sz w:val="21"/>
-          <w:szCs w:val="21"/>
-        </w:rPr>
-        <w:t xml:space="preserve">to make Refund-- write the above URL with value of </w:t>
-      </w:r>
-      <w:r>
-        <w:rPr>
-          <w:rFonts w:ascii="Segoe UI" w:hAnsi="Segoe UI" w:cs="Segoe UI"/>
-          <w:color w:val="6B6B6B"/>
-          <w:sz w:val="21"/>
-          <w:szCs w:val="21"/>
-        </w:rPr>
-        <w:t>parameter</w:t>
-      </w:r>
-      <w:r>
-        <w:rPr>
-          <w:rFonts w:ascii="Segoe UI" w:hAnsi="Segoe UI" w:cs="Segoe UI"/>
-          <w:color w:val="6B6B6B"/>
-          <w:sz w:val="21"/>
-          <w:szCs w:val="21"/>
-        </w:rPr>
-        <w:t xml:space="preserve"> id -&gt;(int) which you want to be refunded</w:t>
-      </w:r>
-    </w:p>
-    <w:p>
-      <w:pPr>
-        <w:shd w:val="clear" w:color="auto" w:fill="FFFFFF"/>
-        <w:rPr>
-          <w:rFonts w:ascii="Segoe UI" w:hAnsi="Segoe UI" w:cs="Segoe UI"/>
-          <w:color w:val="6B6B6B"/>
-          <w:sz w:val="21"/>
-          <w:szCs w:val="21"/>
-        </w:rPr>
-      </w:pPr>
-      <w:r>
-        <w:rPr>
-          <w:rFonts w:ascii="Segoe UI" w:hAnsi="Segoe UI" w:cs="Segoe UI"/>
-          <w:color w:val="6B6B6B"/>
-          <w:sz w:val="21"/>
-          <w:szCs w:val="21"/>
-        </w:rPr>
-        <w:t>Query Params</w:t>
-      </w:r>
-    </w:p>
-    <w:p>
-      <w:pPr>
-        <w:shd w:val="clear" w:color="auto" w:fill="FFFFFF"/>
-        <w:rPr>
-          <w:rFonts w:ascii="Segoe UI" w:hAnsi="Segoe UI" w:cs="Segoe UI"/>
-          <w:color w:val="6B6B6B"/>
-          <w:sz w:val="21"/>
-          <w:szCs w:val="21"/>
-        </w:rPr>
-      </w:pPr>
-      <w:r>
-        <w:rPr>
-          <w:rFonts w:ascii="Segoe UI" w:hAnsi="Segoe UI" w:cs="Segoe UI"/>
-          <w:color w:val="6B6B6B"/>
-          <w:sz w:val="21"/>
-          <w:szCs w:val="21"/>
-        </w:rPr>
-        <w:t>id</w:t>
-      </w:r>
-    </w:p>
-    <w:p>
-      <w:pPr>
-        <w:shd w:val="clear" w:color="auto" w:fill="FFFFFF"/>
-        <w:rPr>
-          <w:rFonts w:ascii="Segoe UI" w:hAnsi="Segoe UI" w:cs="Segoe UI"/>
-          <w:color w:val="6B6B6B"/>
-          <w:sz w:val="21"/>
-          <w:szCs w:val="21"/>
-        </w:rPr>
-      </w:pPr>
-      <w:r>
-        <w:rPr>
-          <w:rFonts w:ascii="Segoe UI" w:hAnsi="Segoe UI" w:cs="Segoe UI"/>
-          <w:color w:val="6B6B6B"/>
-          <w:sz w:val="21"/>
-          <w:szCs w:val="21"/>
-        </w:rPr>
-        <w:t>1</w:t>
-      </w:r>
-    </w:p>
-    <w:p>
-      <w:pPr>
-        <w:pStyle w:val="Heading3Char"/>
-        <w:shd w:val="clear" w:color="auto" w:fill="FFFFFF"/>
-        <w:rPr>
-          <w:rFonts w:ascii="Segoe UI" w:hAnsi="Segoe UI" w:cs="Segoe UI"/>
-          <w:color w:val="6B6B6B"/>
-          <w:sz w:val="21"/>
-          <w:szCs w:val="21"/>
-        </w:rPr>
-      </w:pPr>
-      <w:r>
-        <w:rPr>
-          <w:rFonts w:ascii="Segoe UI" w:hAnsi="Segoe UI" w:cs="Segoe UI"/>
-          <w:color w:val="6B6B6B"/>
-          <w:sz w:val="21"/>
-          <w:szCs w:val="21"/>
-        </w:rPr>
-        <w:t>---------------------------------------------------------------------------------------------------------------</w:t>
-      </w:r>
-    </w:p>
-    <w:p>
-      <w:pPr>
-        <w:pStyle w:val="Heading3"/>
-        <w:shd w:val="clear" w:color="auto" w:fill="FFFFFF"/>
-        <w:rPr>
-          <w:rFonts w:ascii="Segoe UI" w:hAnsi="Segoe UI" w:cs="Segoe UI"/>
-          <w:color w:val="6B6B6B"/>
-        </w:rPr>
-      </w:pPr>
-      <w:r>
-        <w:rPr>
-          <w:rStyle w:val="request-method"/>
-          <w:rFonts w:ascii="Segoe UI" w:hAnsi="Segoe UI" w:cs="Segoe UI"/>
-          <w:caps/>
-          <w:color w:val="6B6B6B"/>
-        </w:rPr>
-        <w:t>GET</w:t>
-      </w:r>
-    </w:p>
-    <w:p>
-      <w:pPr>
-        <w:pStyle w:val="Heading3"/>
-        <w:shd w:val="clear" w:color="auto" w:fill="FFFFFF"/>
-        <w:rPr>
-          <w:rFonts w:ascii="Segoe UI" w:hAnsi="Segoe UI" w:cs="Segoe UI"/>
-          <w:color w:val="6B6B6B"/>
-        </w:rPr>
-      </w:pPr>
-      <w:proofErr w:type="spellStart"/>
-      <w:r>
-        <w:rPr>
-          <w:rFonts w:ascii="Segoe UI" w:hAnsi="Segoe UI" w:cs="Segoe UI"/>
-          <w:color w:val="6B6B6B"/>
-        </w:rPr>
-        <w:t>showPendingRequest</w:t>
-      </w:r>
-      <w:proofErr w:type="spellEnd"/>
-    </w:p>
-    <w:p>
-      <w:pPr>
-        <w:pStyle w:val="NormalWeb"/>
-        <w:shd w:val="clear" w:color="auto" w:fill="FFFFFF"/>
-        <w:rPr>
-          <w:rFonts w:ascii="Segoe UI" w:hAnsi="Segoe UI" w:cs="Segoe UI"/>
-          <w:color w:val="6B6B6B"/>
-          <w:sz w:val="21"/>
-          <w:szCs w:val="21"/>
-        </w:rPr>
-      </w:pPr>
-      <w:r>
-        <w:rPr>
-          <w:rFonts w:ascii="Segoe UI" w:hAnsi="Segoe UI" w:cs="Segoe UI"/>
-          <w:color w:val="6B6B6B"/>
-          <w:sz w:val="21"/>
-          <w:szCs w:val="21"/>
-        </w:rPr>
-        <w:t>(</w:t>
-      </w:r>
-      <w:r>
-        <w:rPr>
-          <w:rFonts w:ascii="Segoe UI" w:hAnsi="Segoe UI" w:cs="Segoe UI"/>
-          <w:color w:val="6B6B6B"/>
-          <w:sz w:val="21"/>
-          <w:szCs w:val="21"/>
-        </w:rPr>
-        <w:t>A</w:t>
-      </w:r>
-      <w:r>
-        <w:rPr>
-          <w:rFonts w:ascii="Segoe UI" w:hAnsi="Segoe UI" w:cs="Segoe UI"/>
-          <w:color w:val="6B6B6B"/>
-          <w:sz w:val="21"/>
-          <w:szCs w:val="21"/>
-        </w:rPr>
-        <w:t xml:space="preserve">ny pending request has done by the admin will be </w:t>
-      </w:r>
-      <w:r>
-        <w:rPr>
-          <w:rFonts w:ascii="Segoe UI" w:hAnsi="Segoe UI" w:cs="Segoe UI"/>
-          <w:color w:val="6B6B6B"/>
-          <w:sz w:val="21"/>
-          <w:szCs w:val="21"/>
-        </w:rPr>
-        <w:t>displayed, if</w:t>
-      </w:r>
-      <w:r>
-        <w:rPr>
-          <w:rFonts w:ascii="Segoe UI" w:hAnsi="Segoe UI" w:cs="Segoe UI"/>
-          <w:color w:val="6B6B6B"/>
-          <w:sz w:val="21"/>
-          <w:szCs w:val="21"/>
-        </w:rPr>
-        <w:t xml:space="preserve"> there is no pending request return empty)</w:t>
-      </w:r>
-      <w:r>
-        <w:rPr>
-          <w:rFonts w:ascii="Segoe UI" w:hAnsi="Segoe UI" w:cs="Segoe UI"/>
-          <w:color w:val="6B6B6B"/>
-          <w:sz w:val="21"/>
-          <w:szCs w:val="21"/>
-        </w:rPr>
-        <w:fldChar w:fldCharType="begin"/>
-      </w:r>
-      <w:r>
-        <w:rPr>
-          <w:rFonts w:ascii="Segoe UI" w:hAnsi="Segoe UI" w:cs="Segoe UI"/>
-          <w:color w:val="6B6B6B"/>
-          <w:sz w:val="21"/>
-          <w:szCs w:val="21"/>
-        </w:rPr>
-        <w:instrText xml:space="preserve"> HYPERLINK "</w:instrText>
-      </w:r>
-    </w:p>
-    <w:p>
-      <w:pPr>
-        <w:shd w:val="clear" w:color="auto" w:fill="FFFFFF"/>
-        <w:rPr>
-          <w:rFonts w:ascii="Segoe UI" w:hAnsi="Segoe UI" w:cs="Segoe UI"/>
-          <w:color w:val="6B6B6B"/>
-          <w:sz w:val="21"/>
-          <w:szCs w:val="21"/>
-        </w:rPr>
-      </w:pPr>
-      <w:r>
-        <w:rPr>
-          <w:rFonts w:ascii="var(--text-family-default)" w:hAnsi="var(--text-family-default)" w:cs="Segoe UI"/>
-          <w:color w:val="6B6B6B"/>
-          <w:sz w:val="21"/>
-          <w:szCs w:val="21"/>
-        </w:rPr>
-        <w:instrText> </w:instrText>
-      </w:r>
-      <w:r>
-        <w:rPr>
-          <w:rFonts w:ascii="Segoe UI" w:hAnsi="Segoe UI" w:cs="Segoe UI"/>
-          <w:color w:val="6B6B6B"/>
-          <w:sz w:val="21"/>
-          <w:szCs w:val="21"/>
-        </w:rPr>
-        <w:instrText>http://localhost:8080/showPendingRequest</w:instrText>
-      </w:r>
-    </w:p>
-    <w:p>
-      <w:pPr>
-        <w:rPr>
-          <w:rFonts w:ascii="var(--text-family-default)" w:hAnsi="var(--text-family-default)"/>
-          <w:color w:val="6B6B6B"/>
-        </w:rPr>
-      </w:pPr>
-    </w:p>
-    <w:p>
-      <w:pPr>
-        <w:pStyle w:val="NormalWeb"/>
-        <w:shd w:val="clear" w:color="auto" w:fill="FFFFFF"/>
-        <w:rPr>
-          <w:rStyle w:val="Hyperlink"/>
-          <w:rFonts w:ascii="Segoe UI" w:hAnsi="Segoe UI" w:cs="Segoe UI"/>
-          <w:sz w:val="21"/>
-          <w:szCs w:val="21"/>
-        </w:rPr>
-      </w:pPr>
-      <w:r>
-        <w:rPr>
-          <w:rFonts w:ascii="Segoe UI" w:hAnsi="Segoe UI" w:cs="Segoe UI"/>
-          <w:color w:val="6B6B6B"/>
-          <w:sz w:val="21"/>
-          <w:szCs w:val="21"/>
-        </w:rPr>
-        <w:instrText xml:space="preserve">" </w:instrText>
-      </w:r>
-      <w:r>
-        <w:rPr>
-          <w:rFonts w:ascii="Segoe UI" w:hAnsi="Segoe UI" w:cs="Segoe UI"/>
-          <w:color w:val="6B6B6B"/>
-          <w:sz w:val="21"/>
-          <w:szCs w:val="21"/>
-        </w:rPr>
-        <w:fldChar w:fldCharType="separate"/>
-      </w:r>
-    </w:p>
-    <w:p>
-      <w:pPr>
-        <w:shd w:val="clear" w:color="auto" w:fill="FFFFFF"/>
-        <w:rPr>
-          <w:rStyle w:val="Hyperlink"/>
-          <w:rFonts w:ascii="Segoe UI" w:hAnsi="Segoe UI" w:cs="Segoe UI"/>
-          <w:sz w:val="21"/>
-          <w:szCs w:val="21"/>
         </w:rPr>
       </w:pPr>
       <w:r>
@@ -1707,16 +1872,241 @@
           <w:sz w:val="21"/>
           <w:szCs w:val="21"/>
         </w:rPr>
-        <w:t> </w:t>
-      </w:r>
-      <w:r>
+        <w:t xml:space="preserve">  </w:t>
+      </w:r>
+    </w:p>
+    <w:p>
+      <w:pPr>
+        <w:shd w:val="clear" w:color="auto" w:fill="FFFFFF"/>
+        <w:rPr>
+          <w:rFonts w:ascii="Segoe UI" w:hAnsi="Segoe UI" w:cs="Segoe UI"/>
+          <w:color w:val="6B6B6B"/>
+          <w:sz w:val="21"/>
+          <w:szCs w:val="21"/>
+        </w:rPr>
+      </w:pPr>
+      <w:r>
+        <w:rPr>
+          <w:rFonts w:ascii="Segoe UI" w:hAnsi="Segoe UI" w:cs="Segoe UI"/>
+          <w:color w:val="6B6B6B"/>
+          <w:sz w:val="21"/>
+          <w:szCs w:val="21"/>
+        </w:rPr>
+        <w:fldChar w:fldCharType="end"/>
+      </w:r>
+      <w:r>
+        <w:rPr>
+          <w:rFonts w:ascii="Segoe UI" w:hAnsi="Segoe UI" w:cs="Segoe UI"/>
+          <w:color w:val="6B6B6B"/>
+          <w:sz w:val="21"/>
+          <w:szCs w:val="21"/>
+        </w:rPr>
+        <w:t>to show rejected Request-- write the above URL</w:t>
+      </w:r>
+    </w:p>
+    <w:p>
+      <w:pPr>
+        <w:shd w:val="clear" w:color="auto" w:fill="FFFFFF"/>
+        <w:rPr>
+          <w:rFonts w:ascii="Segoe UI" w:hAnsi="Segoe UI" w:cs="Segoe UI"/>
+          <w:color w:val="6B6B6B"/>
+          <w:sz w:val="21"/>
+          <w:szCs w:val="21"/>
+        </w:rPr>
+      </w:pPr>
+      <w:r>
+        <w:rPr>
+          <w:rFonts w:ascii="Segoe UI" w:hAnsi="Segoe UI" w:cs="Segoe UI"/>
+          <w:color w:val="FF0000"/>
+          <w:sz w:val="21"/>
+          <w:szCs w:val="21"/>
+        </w:rPr>
+        <w:t>You should login or signup then login to do this operation</w:t>
+      </w:r>
+    </w:p>
+    <w:p>
+      <w:pPr>
+        <w:shd w:val="clear" w:color="auto" w:fill="FFFFFF"/>
+        <w:rPr>
+          <w:rFonts w:ascii="Segoe UI" w:hAnsi="Segoe UI" w:cs="Segoe UI"/>
+          <w:color w:val="6B6B6B"/>
+          <w:sz w:val="21"/>
+          <w:szCs w:val="21"/>
+        </w:rPr>
+      </w:pPr>
+      <w:r>
+        <w:rPr>
+          <w:rFonts w:ascii="Segoe UI" w:hAnsi="Segoe UI" w:cs="Segoe UI"/>
+          <w:color w:val="6B6B6B"/>
+          <w:sz w:val="21"/>
+          <w:szCs w:val="21"/>
+        </w:rPr>
+        <w:t>---------------------------------------------------------------------------------------------------------------</w:t>
+      </w:r>
+    </w:p>
+    <w:p>
+      <w:pPr>
+        <w:shd w:val="clear" w:color="auto" w:fill="FFFFFF"/>
+        <w:rPr>
+          <w:rFonts w:ascii="Segoe UI" w:hAnsi="Segoe UI" w:cs="Segoe UI"/>
+          <w:color w:val="6B6B6B"/>
+          <w:sz w:val="21"/>
+          <w:szCs w:val="21"/>
+        </w:rPr>
+      </w:pPr>
+    </w:p>
+    <w:p>
+      <w:pPr>
+        <w:pStyle w:val="Heading3"/>
+        <w:shd w:val="clear" w:color="auto" w:fill="FFFFFF"/>
+        <w:rPr>
+          <w:rFonts w:ascii="Segoe UI" w:hAnsi="Segoe UI" w:cs="Segoe UI"/>
+          <w:color w:val="6B6B6B"/>
+        </w:rPr>
+      </w:pPr>
+      <w:r>
+        <w:rPr>
+          <w:rStyle w:val="request-method"/>
+          <w:rFonts w:ascii="Segoe UI" w:hAnsi="Segoe UI" w:cs="Segoe UI"/>
+          <w:caps/>
+          <w:color w:val="6B6B6B"/>
+        </w:rPr>
+        <w:t>GET</w:t>
+      </w:r>
+    </w:p>
+    <w:p>
+      <w:pPr>
+        <w:pStyle w:val="Heading3"/>
+        <w:shd w:val="clear" w:color="auto" w:fill="FFFFFF"/>
+        <w:rPr>
+          <w:rFonts w:ascii="Segoe UI" w:hAnsi="Segoe UI" w:cs="Segoe UI"/>
+          <w:color w:val="6B6B6B"/>
+        </w:rPr>
+      </w:pPr>
+      <w:proofErr w:type="spellStart"/>
+      <w:r>
+        <w:rPr>
+          <w:rFonts w:ascii="Segoe UI" w:hAnsi="Segoe UI" w:cs="Segoe UI"/>
+          <w:color w:val="6B6B6B"/>
+        </w:rPr>
+        <w:t>showAcceptedService</w:t>
+      </w:r>
+      <w:proofErr w:type="spellEnd"/>
+    </w:p>
+    <w:p>
+      <w:pPr>
+        <w:shd w:val="clear" w:color="auto" w:fill="FFFFFF"/>
+        <w:rPr>
+          <w:color w:val="6B6B6B"/>
+          <w:sz w:val="21"/>
+          <w:szCs w:val="21"/>
+        </w:rPr>
+      </w:pPr>
+      <w:r>
+        <w:rPr>
+          <w:rFonts w:ascii="Segoe UI" w:hAnsi="Segoe UI" w:cs="Segoe UI"/>
+          <w:color w:val="6B6B6B"/>
+          <w:sz w:val="21"/>
+          <w:szCs w:val="21"/>
+        </w:rPr>
+        <w:t>(Any accepted request has done by the admin will be displayed, if there is no accepted request return empty)</w:t>
+      </w:r>
+      <w:r>
+        <w:rPr>
+          <w:color w:val="6B6B6B"/>
+          <w:sz w:val="21"/>
+          <w:szCs w:val="21"/>
+        </w:rPr>
+        <w:fldChar w:fldCharType="begin"/>
+      </w:r>
+      <w:r>
+        <w:rPr>
+          <w:color w:val="6B6B6B"/>
+          <w:sz w:val="21"/>
+          <w:szCs w:val="21"/>
+        </w:rPr>
+        <w:instrText xml:space="preserve"> HYPERLINK "</w:instrText>
+      </w:r>
+    </w:p>
+    <w:p>
+      <w:pPr>
+        <w:shd w:val="clear" w:color="auto" w:fill="FFFFFF"/>
+        <w:rPr>
+          <w:rFonts w:ascii="Segoe UI" w:hAnsi="Segoe UI" w:cs="Segoe UI"/>
+          <w:color w:val="6B6B6B"/>
+          <w:sz w:val="21"/>
+          <w:szCs w:val="21"/>
+        </w:rPr>
+      </w:pPr>
+      <w:r>
+        <w:rPr>
+          <w:rFonts w:ascii="Segoe UI" w:hAnsi="Segoe UI" w:cs="Segoe UI"/>
+          <w:color w:val="6B6B6B"/>
+          <w:sz w:val="21"/>
+          <w:szCs w:val="21"/>
+        </w:rPr>
+        <w:instrText>http://localhost:8080/showAcceptedService</w:instrText>
+      </w:r>
+    </w:p>
+    <w:p>
+      <w:pPr>
+        <w:rPr>
+          <w:rFonts w:ascii="var(--text-family-default)" w:hAnsi="var(--text-family-default)"/>
+          <w:color w:val="6B6B6B"/>
+        </w:rPr>
+      </w:pPr>
+    </w:p>
+    <w:p>
+      <w:pPr>
+        <w:shd w:val="clear" w:color="auto" w:fill="FFFFFF"/>
         <w:rPr>
           <w:rStyle w:val="Hyperlink"/>
-          <w:rFonts w:ascii="Segoe UI" w:hAnsi="Segoe UI" w:cs="Segoe UI"/>
-          <w:sz w:val="21"/>
-          <w:szCs w:val="21"/>
-        </w:rPr>
-        <w:t>http://localhost:8080/showPendingRequest</w:t>
+          <w:sz w:val="21"/>
+          <w:szCs w:val="21"/>
+        </w:rPr>
+      </w:pPr>
+      <w:r>
+        <w:rPr>
+          <w:color w:val="6B6B6B"/>
+          <w:sz w:val="21"/>
+          <w:szCs w:val="21"/>
+        </w:rPr>
+        <w:instrText xml:space="preserve">" </w:instrText>
+      </w:r>
+      <w:r>
+        <w:rPr>
+          <w:color w:val="6B6B6B"/>
+          <w:sz w:val="21"/>
+          <w:szCs w:val="21"/>
+        </w:rPr>
+      </w:r>
+      <w:r>
+        <w:rPr>
+          <w:color w:val="6B6B6B"/>
+          <w:sz w:val="21"/>
+          <w:szCs w:val="21"/>
+        </w:rPr>
+        <w:fldChar w:fldCharType="separate"/>
+      </w:r>
+    </w:p>
+    <w:p>
+      <w:pPr>
+        <w:shd w:val="clear" w:color="auto" w:fill="FFFFFF"/>
+        <w:rPr>
+          <w:rStyle w:val="Hyperlink"/>
+          <w:rFonts w:ascii="Segoe UI" w:hAnsi="Segoe UI" w:cs="Segoe UI"/>
+          <w:sz w:val="21"/>
+          <w:szCs w:val="21"/>
+        </w:rPr>
+      </w:pPr>
+      <w:r>
+        <w:rPr>
+          <w:rStyle w:val="Hyperlink"/>
+          <w:rFonts w:ascii="Segoe UI" w:hAnsi="Segoe UI" w:cs="Segoe UI"/>
+          <w:sz w:val="21"/>
+          <w:szCs w:val="21"/>
+        </w:rPr>
+        <w:t>http://localhost:8080/showAcceptedService</w:t>
       </w:r>
     </w:p>
     <w:p>
@@ -1739,7 +2129,6 @@
       </w:pPr>
       <w:r>
         <w:rPr>
-          <w:rFonts w:ascii="Segoe UI" w:hAnsi="Segoe UI" w:cs="Segoe UI"/>
           <w:color w:val="6B6B6B"/>
           <w:sz w:val="21"/>
           <w:szCs w:val="21"/>
@@ -1753,12 +2142,31 @@
           <w:sz w:val="21"/>
           <w:szCs w:val="21"/>
         </w:rPr>
-        <w:t>to show Pending Request-- write the above URL</w:t>
-      </w:r>
-    </w:p>
-    <w:p>
-      <w:pPr>
-        <w:pStyle w:val="Heading3Char"/>
+        <w:t>to show accepted Request-- write the above URL</w:t>
+      </w:r>
+    </w:p>
+    <w:p>
+      <w:pPr>
+        <w:shd w:val="clear" w:color="auto" w:fill="FFFFFF"/>
+        <w:rPr>
+          <w:rFonts w:ascii="Segoe UI" w:hAnsi="Segoe UI" w:cs="Segoe UI"/>
+          <w:color w:val="6B6B6B"/>
+          <w:sz w:val="21"/>
+          <w:szCs w:val="21"/>
+        </w:rPr>
+      </w:pPr>
+      <w:r>
+        <w:rPr>
+          <w:rFonts w:ascii="Segoe UI" w:hAnsi="Segoe UI" w:cs="Segoe UI"/>
+          <w:color w:val="FF0000"/>
+          <w:sz w:val="21"/>
+          <w:szCs w:val="21"/>
+        </w:rPr>
+        <w:t>You should login or signup then login to do this operation</w:t>
+      </w:r>
+    </w:p>
+    <w:p>
+      <w:pPr>
         <w:shd w:val="clear" w:color="auto" w:fill="FFFFFF"/>
         <w:rPr>
           <w:rFonts w:ascii="Segoe UI" w:hAnsi="Segoe UI" w:cs="Segoe UI"/>
@@ -1779,6 +2187,55 @@
     </w:p>
     <w:p>
       <w:pPr>
+        <w:shd w:val="clear" w:color="auto" w:fill="FFFFFF"/>
+        <w:rPr>
+          <w:rFonts w:ascii="Segoe UI" w:hAnsi="Segoe UI" w:cs="Segoe UI"/>
+          <w:color w:val="6B6B6B"/>
+          <w:sz w:val="21"/>
+          <w:szCs w:val="21"/>
+        </w:rPr>
+      </w:pPr>
+    </w:p>
+    <w:p>
+      <w:pPr>
+        <w:pStyle w:val="Heading3"/>
+        <w:shd w:val="clear" w:color="auto" w:fill="FFFFFF"/>
+        <w:rPr>
+          <w:rFonts w:ascii="Segoe UI" w:hAnsi="Segoe UI" w:cs="Segoe UI"/>
+          <w:color w:val="6B6B6B"/>
+        </w:rPr>
+      </w:pPr>
+      <w:r>
+        <w:rPr>
+          <w:rStyle w:val="request-method"/>
+          <w:rFonts w:ascii="Segoe UI" w:hAnsi="Segoe UI" w:cs="Segoe UI"/>
+          <w:caps/>
+          <w:color w:val="6B6B6B"/>
+        </w:rPr>
+        <w:t>POST</w:t>
+      </w:r>
+    </w:p>
+    <w:p>
+      <w:pPr>
+        <w:pStyle w:val="Heading3"/>
+        <w:shd w:val="clear" w:color="auto" w:fill="FFFFFF"/>
+        <w:rPr>
+          <w:rFonts w:ascii="Segoe UI" w:hAnsi="Segoe UI" w:cs="Segoe UI"/>
+          <w:color w:val="6B6B6B"/>
+        </w:rPr>
+      </w:pPr>
+      <w:proofErr w:type="spellStart"/>
+      <w:r>
+        <w:rPr>
+          <w:rFonts w:ascii="Segoe UI" w:hAnsi="Segoe UI" w:cs="Segoe UI"/>
+          <w:color w:val="6B6B6B"/>
+        </w:rPr>
+        <w:t>addToWallet</w:t>
+      </w:r>
+      <w:proofErr w:type="spellEnd"/>
+    </w:p>
+    <w:p>
+      <w:pPr>
         <w:pStyle w:val="NormalWeb"/>
         <w:shd w:val="clear" w:color="auto" w:fill="FFFFFF"/>
         <w:rPr>
@@ -1788,104 +2245,27 @@
           <w:szCs w:val="21"/>
         </w:rPr>
       </w:pPr>
-    </w:p>
-    <w:p>
-      <w:pPr>
-        <w:pStyle w:val="Heading3"/>
-        <w:shd w:val="clear" w:color="auto" w:fill="FFFFFF"/>
-        <w:rPr>
-          <w:rFonts w:ascii="Segoe UI" w:hAnsi="Segoe UI" w:cs="Segoe UI"/>
-          <w:color w:val="6B6B6B"/>
-        </w:rPr>
-      </w:pPr>
-      <w:r>
-        <w:rPr>
-          <w:rStyle w:val="request-method"/>
-          <w:rFonts w:ascii="Segoe UI" w:hAnsi="Segoe UI" w:cs="Segoe UI"/>
-          <w:caps/>
-          <w:color w:val="6B6B6B"/>
-        </w:rPr>
-        <w:t>GET</w:t>
-      </w:r>
-    </w:p>
-    <w:p>
-      <w:pPr>
-        <w:pStyle w:val="Heading3"/>
-        <w:shd w:val="clear" w:color="auto" w:fill="FFFFFF"/>
-        <w:rPr>
-          <w:rFonts w:ascii="Segoe UI" w:hAnsi="Segoe UI" w:cs="Segoe UI"/>
-          <w:color w:val="6B6B6B"/>
-        </w:rPr>
-      </w:pPr>
-      <w:proofErr w:type="spellStart"/>
-      <w:r>
-        <w:rPr>
-          <w:rFonts w:ascii="Segoe UI" w:hAnsi="Segoe UI" w:cs="Segoe UI"/>
-          <w:color w:val="6B6B6B"/>
-        </w:rPr>
-        <w:t>showRejectedRequest</w:t>
-      </w:r>
-      <w:proofErr w:type="spellEnd"/>
-    </w:p>
-    <w:p>
-      <w:pPr>
-        <w:pStyle w:val="NormalWeb"/>
-        <w:shd w:val="clear" w:color="auto" w:fill="FFFFFF"/>
-        <w:rPr>
-          <w:rFonts w:ascii="Segoe UI" w:hAnsi="Segoe UI" w:cs="Segoe UI"/>
-          <w:color w:val="6B6B6B"/>
-          <w:sz w:val="21"/>
-          <w:szCs w:val="21"/>
-        </w:rPr>
-      </w:pPr>
-      <w:r>
-        <w:rPr>
-          <w:rFonts w:ascii="Segoe UI" w:hAnsi="Segoe UI" w:cs="Segoe UI"/>
-          <w:color w:val="6B6B6B"/>
-          <w:sz w:val="21"/>
-          <w:szCs w:val="21"/>
-        </w:rPr>
-        <w:t>(</w:t>
-      </w:r>
-      <w:r>
-        <w:rPr>
-          <w:rFonts w:ascii="Segoe UI" w:hAnsi="Segoe UI" w:cs="Segoe UI"/>
-          <w:color w:val="6B6B6B"/>
-          <w:sz w:val="21"/>
-          <w:szCs w:val="21"/>
-        </w:rPr>
-        <w:t>A</w:t>
-      </w:r>
-      <w:r>
-        <w:rPr>
-          <w:rFonts w:ascii="Segoe UI" w:hAnsi="Segoe UI" w:cs="Segoe UI"/>
-          <w:color w:val="6B6B6B"/>
-          <w:sz w:val="21"/>
-          <w:szCs w:val="21"/>
-        </w:rPr>
-        <w:t xml:space="preserve">ny rejected request has done by the admin will be </w:t>
-      </w:r>
-      <w:r>
-        <w:rPr>
-          <w:rFonts w:ascii="Segoe UI" w:hAnsi="Segoe UI" w:cs="Segoe UI"/>
-          <w:color w:val="6B6B6B"/>
-          <w:sz w:val="21"/>
-          <w:szCs w:val="21"/>
-        </w:rPr>
-        <w:t>displayed, if</w:t>
-      </w:r>
-      <w:r>
-        <w:rPr>
-          <w:rFonts w:ascii="Segoe UI" w:hAnsi="Segoe UI" w:cs="Segoe UI"/>
-          <w:color w:val="6B6B6B"/>
-          <w:sz w:val="21"/>
-          <w:szCs w:val="21"/>
-        </w:rPr>
-        <w:t xml:space="preserve"> there is no rejected request return empty)</w:t>
-      </w:r>
-      <w:r>
-        <w:rPr>
-          <w:rFonts w:ascii="Segoe UI" w:hAnsi="Segoe UI" w:cs="Segoe UI"/>
+      <w:r>
+        <w:rPr>
+          <w:rFonts w:ascii="Segoe UI" w:hAnsi="Segoe UI" w:cs="Segoe UI"/>
+          <w:color w:val="6B6B6B"/>
+          <w:sz w:val="21"/>
+          <w:szCs w:val="21"/>
+        </w:rPr>
+        <w:t>(If his credit card has enough money to add this amount in wallet return done successfully else return there isn't enough money)</w:t>
+      </w:r>
+    </w:p>
+    <w:p>
+      <w:pPr>
+        <w:shd w:val="clear" w:color="auto" w:fill="FFFFFF"/>
+        <w:rPr>
+          <w:color w:val="6B6B6B"/>
+          <w:sz w:val="21"/>
+          <w:szCs w:val="21"/>
+        </w:rPr>
+      </w:pPr>
+      <w:r>
+        <w:rPr>
           <w:color w:val="6B6B6B"/>
           <w:sz w:val="21"/>
           <w:szCs w:val="21"/>
@@ -1894,7 +2274,6 @@
       </w:r>
       <w:r>
         <w:rPr>
-          <w:rFonts w:ascii="Segoe UI" w:hAnsi="Segoe UI" w:cs="Segoe UI"/>
           <w:color w:val="6B6B6B"/>
           <w:sz w:val="21"/>
           <w:szCs w:val="21"/>
@@ -1905,6 +2284,7 @@
     <w:p>
       <w:pPr>
         <w:shd w:val="clear" w:color="auto" w:fill="FFFFFF"/>
+        <w:wordWrap w:val="0"/>
         <w:rPr>
           <w:rFonts w:ascii="Segoe UI" w:hAnsi="Segoe UI" w:cs="Segoe UI"/>
           <w:color w:val="6B6B6B"/>
@@ -1919,16 +2299,16 @@
           <w:sz w:val="21"/>
           <w:szCs w:val="21"/>
         </w:rPr>
-        <w:instrText xml:space="preserve">Open Request </w:instrText>
-      </w:r>
-      <w:r>
-        <w:rPr>
-          <w:rFonts w:ascii="Segoe UI" w:hAnsi="Segoe UI" w:cs="Segoe UI"/>
-          <w:color w:val="6B6B6B"/>
-          <w:sz w:val="21"/>
-          <w:szCs w:val="21"/>
-        </w:rPr>
-        <w:instrText>http://localhost:8080/showRejectedRequest</w:instrText>
+        <w:instrText xml:space="preserve">Open Request   </w:instrText>
+      </w:r>
+      <w:r>
+        <w:rPr>
+          <w:rFonts w:ascii="Segoe UI" w:hAnsi="Segoe UI" w:cs="Segoe UI"/>
+          <w:color w:val="6B6B6B"/>
+          <w:sz w:val="21"/>
+          <w:szCs w:val="21"/>
+        </w:rPr>
+        <w:instrText>http://localhost:8080/addToWallet?amount=430</w:instrText>
       </w:r>
     </w:p>
     <w:p>
@@ -1937,39 +2317,18 @@
           <w:rFonts w:ascii="var(--text-family-default)" w:hAnsi="var(--text-family-default)"/>
         </w:rPr>
       </w:pPr>
-      <w:r>
-        <w:rPr>
-          <w:rFonts w:ascii="var(--text-family-default)" w:hAnsi="var(--text-family-default)" w:cs="Segoe UI"/>
-          <w:color w:val="0000FF"/>
-          <w:sz w:val="21"/>
-          <w:szCs w:val="21"/>
-        </w:rPr>
-        <w:instrText xml:space="preserve"> </w:instrText>
-      </w:r>
-      <w:r>
-        <w:rPr>
-          <w:rFonts w:ascii="var(--text-family-default)" w:hAnsi="var(--text-family-default)" w:cs="Segoe UI"/>
-          <w:color w:val="0000FF"/>
-          <w:sz w:val="21"/>
-          <w:szCs w:val="21"/>
-        </w:rPr>
-        <w:instrText> </w:instrText>
-      </w:r>
-    </w:p>
-    <w:p>
-      <w:pPr>
-        <w:pStyle w:val="NormalWeb"/>
+    </w:p>
+    <w:p>
+      <w:pPr>
         <w:shd w:val="clear" w:color="auto" w:fill="FFFFFF"/>
         <w:rPr>
           <w:rStyle w:val="Hyperlink"/>
-          <w:rFonts w:ascii="Segoe UI" w:hAnsi="Segoe UI" w:cs="Segoe UI"/>
-          <w:sz w:val="21"/>
-          <w:szCs w:val="21"/>
-        </w:rPr>
-      </w:pPr>
-      <w:r>
-        <w:rPr>
-          <w:rFonts w:ascii="Segoe UI" w:hAnsi="Segoe UI" w:cs="Segoe UI"/>
+          <w:sz w:val="21"/>
+          <w:szCs w:val="21"/>
+        </w:rPr>
+      </w:pPr>
+      <w:r>
+        <w:rPr>
           <w:color w:val="6B6B6B"/>
           <w:sz w:val="21"/>
           <w:szCs w:val="21"/>
@@ -1978,7 +2337,13 @@
       </w:r>
       <w:r>
         <w:rPr>
-          <w:rFonts w:ascii="Segoe UI" w:hAnsi="Segoe UI" w:cs="Segoe UI"/>
+          <w:color w:val="6B6B6B"/>
+          <w:sz w:val="21"/>
+          <w:szCs w:val="21"/>
+        </w:rPr>
+      </w:r>
+      <w:r>
+        <w:rPr>
           <w:color w:val="6B6B6B"/>
           <w:sz w:val="21"/>
           <w:szCs w:val="21"/>
@@ -1989,6 +2354,7 @@
     <w:p>
       <w:pPr>
         <w:shd w:val="clear" w:color="auto" w:fill="FFFFFF"/>
+        <w:wordWrap w:val="0"/>
         <w:rPr>
           <w:rStyle w:val="Hyperlink"/>
           <w:rFonts w:ascii="Segoe UI" w:hAnsi="Segoe UI" w:cs="Segoe UI"/>
@@ -2003,8 +2369,7 @@
           <w:sz w:val="21"/>
           <w:szCs w:val="21"/>
         </w:rPr>
-        <w:lastRenderedPageBreak/>
-        <w:t>http://localhost:8080/showRejectedRequest</w:t>
+        <w:t>http://localhost:8080/addToWallet?amount=430</w:t>
       </w:r>
     </w:p>
     <w:p>
@@ -2014,38 +2379,19 @@
           <w:rFonts w:ascii="var(--text-family-default)" w:hAnsi="var(--text-family-default)"/>
         </w:rPr>
       </w:pPr>
-      <w:r>
-        <w:rPr>
-          <w:rStyle w:val="Hyperlink"/>
-          <w:rFonts w:ascii="var(--text-family-default)" w:hAnsi="var(--text-family-default)" w:cs="Segoe UI"/>
-          <w:sz w:val="21"/>
-          <w:szCs w:val="21"/>
-        </w:rPr>
-        <w:t xml:space="preserve"> </w:t>
-      </w:r>
-      <w:r>
-        <w:rPr>
-          <w:rStyle w:val="Hyperlink"/>
-          <w:rFonts w:ascii="var(--text-family-default)" w:hAnsi="var(--text-family-default)" w:cs="Segoe UI"/>
-          <w:sz w:val="21"/>
-          <w:szCs w:val="21"/>
-        </w:rPr>
-        <w:t> </w:t>
-      </w:r>
-    </w:p>
-    <w:p>
-      <w:pPr>
-        <w:shd w:val="clear" w:color="auto" w:fill="FFFFFF"/>
-        <w:rPr>
-          <w:rFonts w:ascii="Segoe UI" w:hAnsi="Segoe UI" w:cs="Segoe UI"/>
-          <w:color w:val="6B6B6B"/>
-          <w:sz w:val="21"/>
-          <w:szCs w:val="21"/>
-        </w:rPr>
-      </w:pPr>
-      <w:r>
-        <w:rPr>
-          <w:rFonts w:ascii="Segoe UI" w:hAnsi="Segoe UI" w:cs="Segoe UI"/>
+    </w:p>
+    <w:p>
+      <w:pPr>
+        <w:shd w:val="clear" w:color="auto" w:fill="FFFFFF"/>
+        <w:rPr>
+          <w:rFonts w:ascii="Segoe UI" w:hAnsi="Segoe UI" w:cs="Segoe UI"/>
+          <w:color w:val="6B6B6B"/>
+          <w:sz w:val="21"/>
+          <w:szCs w:val="21"/>
+        </w:rPr>
+      </w:pPr>
+      <w:r>
+        <w:rPr>
           <w:color w:val="6B6B6B"/>
           <w:sz w:val="21"/>
           <w:szCs w:val="21"/>
@@ -2059,12 +2405,126 @@
           <w:sz w:val="21"/>
           <w:szCs w:val="21"/>
         </w:rPr>
-        <w:t>to show rejected Request-- write the above URL</w:t>
-      </w:r>
-    </w:p>
-    <w:p>
-      <w:pPr>
-        <w:pStyle w:val="Heading3Char"/>
+        <w:t xml:space="preserve">to add money to user's </w:t>
+      </w:r>
+      <w:r>
+        <w:rPr>
+          <w:rFonts w:ascii="Segoe UI" w:hAnsi="Segoe UI" w:cs="Segoe UI"/>
+          <w:color w:val="6B6B6B"/>
+          <w:sz w:val="21"/>
+          <w:szCs w:val="21"/>
+        </w:rPr>
+        <w:t>wallet,</w:t>
+      </w:r>
+      <w:r>
+        <w:rPr>
+          <w:rFonts w:ascii="Segoe UI" w:hAnsi="Segoe UI" w:cs="Segoe UI"/>
+          <w:color w:val="6B6B6B"/>
+          <w:sz w:val="21"/>
+          <w:szCs w:val="21"/>
+        </w:rPr>
+        <w:t xml:space="preserve"> write the above URL with </w:t>
+      </w:r>
+      <w:r>
+        <w:rPr>
+          <w:rFonts w:ascii="Segoe UI" w:hAnsi="Segoe UI" w:cs="Segoe UI"/>
+          <w:color w:val="6B6B6B"/>
+          <w:sz w:val="21"/>
+          <w:szCs w:val="21"/>
+        </w:rPr>
+        <w:t>parameter</w:t>
+      </w:r>
+      <w:r>
+        <w:rPr>
+          <w:rFonts w:ascii="Segoe UI" w:hAnsi="Segoe UI" w:cs="Segoe UI"/>
+          <w:color w:val="6B6B6B"/>
+          <w:sz w:val="21"/>
+          <w:szCs w:val="21"/>
+        </w:rPr>
+        <w:t xml:space="preserve"> amount-&gt;(int)</w:t>
+      </w:r>
+    </w:p>
+    <w:p>
+      <w:pPr>
+        <w:shd w:val="clear" w:color="auto" w:fill="FFFFFF"/>
+        <w:rPr>
+          <w:rFonts w:ascii="Segoe UI" w:hAnsi="Segoe UI" w:cs="Segoe UI"/>
+          <w:color w:val="6B6B6B"/>
+          <w:sz w:val="21"/>
+          <w:szCs w:val="21"/>
+        </w:rPr>
+      </w:pPr>
+      <w:r>
+        <w:rPr>
+          <w:rFonts w:ascii="Segoe UI" w:hAnsi="Segoe UI" w:cs="Segoe UI"/>
+          <w:color w:val="6B6B6B"/>
+          <w:sz w:val="21"/>
+          <w:szCs w:val="21"/>
+        </w:rPr>
+        <w:t>Query Params</w:t>
+      </w:r>
+    </w:p>
+    <w:p>
+      <w:pPr>
+        <w:shd w:val="clear" w:color="auto" w:fill="FFFFFF"/>
+        <w:rPr>
+          <w:rFonts w:ascii="Segoe UI" w:hAnsi="Segoe UI" w:cs="Segoe UI"/>
+          <w:color w:val="6B6B6B"/>
+          <w:sz w:val="21"/>
+          <w:szCs w:val="21"/>
+        </w:rPr>
+      </w:pPr>
+      <w:r>
+        <w:rPr>
+          <w:rFonts w:ascii="Segoe UI" w:hAnsi="Segoe UI" w:cs="Segoe UI"/>
+          <w:color w:val="6B6B6B"/>
+          <w:sz w:val="21"/>
+          <w:szCs w:val="21"/>
+        </w:rPr>
+        <w:lastRenderedPageBreak/>
+        <w:t>amount</w:t>
+      </w:r>
+      <w:r>
+        <w:rPr>
+          <w:rFonts w:ascii="Segoe UI" w:hAnsi="Segoe UI" w:cs="Segoe UI"/>
+          <w:color w:val="6B6B6B"/>
+          <w:sz w:val="21"/>
+          <w:szCs w:val="21"/>
+        </w:rPr>
+        <w:t>=</w:t>
+      </w:r>
+      <w:r>
+        <w:rPr>
+          <w:rFonts w:ascii="Segoe UI" w:hAnsi="Segoe UI" w:cs="Segoe UI"/>
+          <w:color w:val="6B6B6B"/>
+          <w:sz w:val="21"/>
+          <w:szCs w:val="21"/>
+        </w:rPr>
+        <w:t>430</w:t>
+      </w:r>
+    </w:p>
+    <w:p>
+      <w:pPr>
+        <w:shd w:val="clear" w:color="auto" w:fill="FFFFFF"/>
+        <w:rPr>
+          <w:rFonts w:ascii="Segoe UI" w:hAnsi="Segoe UI" w:cs="Segoe UI"/>
+          <w:color w:val="6B6B6B"/>
+          <w:sz w:val="21"/>
+          <w:szCs w:val="21"/>
+        </w:rPr>
+      </w:pPr>
+      <w:r>
+        <w:rPr>
+          <w:rFonts w:ascii="Segoe UI" w:hAnsi="Segoe UI" w:cs="Segoe UI"/>
+          <w:color w:val="FF0000"/>
+          <w:sz w:val="21"/>
+          <w:szCs w:val="21"/>
+        </w:rPr>
+        <w:t>You should login or signup then login to do this operation</w:t>
+      </w:r>
+    </w:p>
+    <w:p>
+      <w:pPr>
         <w:shd w:val="clear" w:color="auto" w:fill="FFFFFF"/>
         <w:rPr>
           <w:rFonts w:ascii="Segoe UI" w:hAnsi="Segoe UI" w:cs="Segoe UI"/>
@@ -2128,263 +2588,12 @@
           <w:rFonts w:ascii="Segoe UI" w:hAnsi="Segoe UI" w:cs="Segoe UI"/>
           <w:color w:val="6B6B6B"/>
         </w:rPr>
-        <w:t>showAcceptedService</w:t>
+        <w:t>showDiscounts</w:t>
       </w:r>
       <w:proofErr w:type="spellEnd"/>
     </w:p>
     <w:p>
       <w:pPr>
-        <w:shd w:val="clear" w:color="auto" w:fill="FFFFFF"/>
-        <w:rPr>
-          <w:color w:val="6B6B6B"/>
-          <w:sz w:val="21"/>
-          <w:szCs w:val="21"/>
-        </w:rPr>
-      </w:pPr>
-      <w:r>
-        <w:rPr>
-          <w:rFonts w:ascii="Segoe UI" w:hAnsi="Segoe UI" w:cs="Segoe UI"/>
-          <w:color w:val="6B6B6B"/>
-          <w:sz w:val="21"/>
-          <w:szCs w:val="21"/>
-        </w:rPr>
-        <w:t>(</w:t>
-      </w:r>
-      <w:r>
-        <w:rPr>
-          <w:rFonts w:ascii="Segoe UI" w:hAnsi="Segoe UI" w:cs="Segoe UI"/>
-          <w:color w:val="6B6B6B"/>
-          <w:sz w:val="21"/>
-          <w:szCs w:val="21"/>
-        </w:rPr>
-        <w:t>A</w:t>
-      </w:r>
-      <w:r>
-        <w:rPr>
-          <w:rFonts w:ascii="Segoe UI" w:hAnsi="Segoe UI" w:cs="Segoe UI"/>
-          <w:color w:val="6B6B6B"/>
-          <w:sz w:val="21"/>
-          <w:szCs w:val="21"/>
-        </w:rPr>
-        <w:t xml:space="preserve">ny accepted request has done by the admin will be </w:t>
-      </w:r>
-      <w:r>
-        <w:rPr>
-          <w:rFonts w:ascii="Segoe UI" w:hAnsi="Segoe UI" w:cs="Segoe UI"/>
-          <w:color w:val="6B6B6B"/>
-          <w:sz w:val="21"/>
-          <w:szCs w:val="21"/>
-        </w:rPr>
-        <w:t>displayed, if</w:t>
-      </w:r>
-      <w:r>
-        <w:rPr>
-          <w:rFonts w:ascii="Segoe UI" w:hAnsi="Segoe UI" w:cs="Segoe UI"/>
-          <w:color w:val="6B6B6B"/>
-          <w:sz w:val="21"/>
-          <w:szCs w:val="21"/>
-        </w:rPr>
-        <w:t xml:space="preserve"> there is no accepted request return empty)</w:t>
-      </w:r>
-      <w:r>
-        <w:rPr>
-          <w:color w:val="6B6B6B"/>
-          <w:sz w:val="21"/>
-          <w:szCs w:val="21"/>
-        </w:rPr>
-        <w:fldChar w:fldCharType="begin"/>
-      </w:r>
-      <w:r>
-        <w:rPr>
-          <w:color w:val="6B6B6B"/>
-          <w:sz w:val="21"/>
-          <w:szCs w:val="21"/>
-        </w:rPr>
-        <w:instrText xml:space="preserve"> HYPERLINK "</w:instrText>
-      </w:r>
-    </w:p>
-    <w:p>
-      <w:pPr>
-        <w:shd w:val="clear" w:color="auto" w:fill="FFFFFF"/>
-        <w:rPr>
-          <w:rFonts w:ascii="Segoe UI" w:hAnsi="Segoe UI" w:cs="Segoe UI"/>
-          <w:color w:val="6B6B6B"/>
-          <w:sz w:val="21"/>
-          <w:szCs w:val="21"/>
-        </w:rPr>
-      </w:pPr>
-      <w:r>
-        <w:rPr>
-          <w:rFonts w:ascii="Segoe UI" w:hAnsi="Segoe UI" w:cs="Segoe UI"/>
-          <w:color w:val="6B6B6B"/>
-          <w:sz w:val="21"/>
-          <w:szCs w:val="21"/>
-        </w:rPr>
-        <w:instrText>http://localhost:8080/showAcceptedService</w:instrText>
-      </w:r>
-    </w:p>
-    <w:p>
-      <w:pPr>
-        <w:rPr>
-          <w:rFonts w:ascii="var(--text-family-default)" w:hAnsi="var(--text-family-default)"/>
-          <w:color w:val="6B6B6B"/>
-        </w:rPr>
-      </w:pPr>
-    </w:p>
-    <w:p>
-      <w:pPr>
-        <w:shd w:val="clear" w:color="auto" w:fill="FFFFFF"/>
-        <w:rPr>
-          <w:rStyle w:val="Hyperlink"/>
-          <w:sz w:val="21"/>
-          <w:szCs w:val="21"/>
-        </w:rPr>
-      </w:pPr>
-      <w:r>
-        <w:rPr>
-          <w:color w:val="6B6B6B"/>
-          <w:sz w:val="21"/>
-          <w:szCs w:val="21"/>
-        </w:rPr>
-        <w:instrText xml:space="preserve">" </w:instrText>
-      </w:r>
-      <w:r>
-        <w:rPr>
-          <w:color w:val="6B6B6B"/>
-          <w:sz w:val="21"/>
-          <w:szCs w:val="21"/>
-        </w:rPr>
-        <w:fldChar w:fldCharType="separate"/>
-      </w:r>
-    </w:p>
-    <w:p>
-      <w:pPr>
-        <w:shd w:val="clear" w:color="auto" w:fill="FFFFFF"/>
-        <w:rPr>
-          <w:rStyle w:val="Hyperlink"/>
-          <w:rFonts w:ascii="Segoe UI" w:hAnsi="Segoe UI" w:cs="Segoe UI"/>
-          <w:sz w:val="21"/>
-          <w:szCs w:val="21"/>
-        </w:rPr>
-      </w:pPr>
-      <w:r>
-        <w:rPr>
-          <w:rStyle w:val="Hyperlink"/>
-          <w:rFonts w:ascii="Segoe UI" w:hAnsi="Segoe UI" w:cs="Segoe UI"/>
-          <w:sz w:val="21"/>
-          <w:szCs w:val="21"/>
-        </w:rPr>
-        <w:t>http://localhost:8080/showAcceptedService</w:t>
-      </w:r>
-    </w:p>
-    <w:p>
-      <w:pPr>
-        <w:rPr>
-          <w:rStyle w:val="Hyperlink"/>
-          <w:rFonts w:ascii="var(--text-family-default)" w:hAnsi="var(--text-family-default)"/>
-        </w:rPr>
-      </w:pPr>
-    </w:p>
-    <w:p>
-      <w:pPr>
-        <w:shd w:val="clear" w:color="auto" w:fill="FFFFFF"/>
-        <w:rPr>
-          <w:rFonts w:ascii="Segoe UI" w:hAnsi="Segoe UI" w:cs="Segoe UI"/>
-          <w:color w:val="6B6B6B"/>
-          <w:sz w:val="21"/>
-          <w:szCs w:val="21"/>
-        </w:rPr>
-      </w:pPr>
-      <w:r>
-        <w:rPr>
-          <w:color w:val="6B6B6B"/>
-          <w:sz w:val="21"/>
-          <w:szCs w:val="21"/>
-        </w:rPr>
-        <w:fldChar w:fldCharType="end"/>
-      </w:r>
-      <w:r>
-        <w:rPr>
-          <w:rFonts w:ascii="Segoe UI" w:hAnsi="Segoe UI" w:cs="Segoe UI"/>
-          <w:color w:val="6B6B6B"/>
-          <w:sz w:val="21"/>
-          <w:szCs w:val="21"/>
-        </w:rPr>
-        <w:t>to show accepted Request-- write the above URL</w:t>
-      </w:r>
-    </w:p>
-    <w:p>
-      <w:pPr>
-        <w:pStyle w:val="Heading3Char"/>
-        <w:shd w:val="clear" w:color="auto" w:fill="FFFFFF"/>
-        <w:rPr>
-          <w:rFonts w:ascii="Segoe UI" w:hAnsi="Segoe UI" w:cs="Segoe UI"/>
-          <w:color w:val="6B6B6B"/>
-          <w:sz w:val="21"/>
-          <w:szCs w:val="21"/>
-        </w:rPr>
-      </w:pPr>
-      <w:r>
-        <w:rPr>
-          <w:rFonts w:ascii="Segoe UI" w:hAnsi="Segoe UI" w:cs="Segoe UI"/>
-          <w:color w:val="6B6B6B"/>
-          <w:sz w:val="21"/>
-          <w:szCs w:val="21"/>
-        </w:rPr>
-        <w:t>---------------------------------------------------------------------------------------------------------------</w:t>
-      </w:r>
-    </w:p>
-    <w:p>
-      <w:pPr>
-        <w:shd w:val="clear" w:color="auto" w:fill="FFFFFF"/>
-        <w:rPr>
-          <w:rFonts w:ascii="Segoe UI" w:hAnsi="Segoe UI" w:cs="Segoe UI"/>
-          <w:color w:val="6B6B6B"/>
-          <w:sz w:val="21"/>
-          <w:szCs w:val="21"/>
-        </w:rPr>
-      </w:pPr>
-    </w:p>
-    <w:p>
-      <w:pPr>
-        <w:pStyle w:val="Heading3"/>
-        <w:shd w:val="clear" w:color="auto" w:fill="FFFFFF"/>
-        <w:rPr>
-          <w:rFonts w:ascii="Segoe UI" w:hAnsi="Segoe UI" w:cs="Segoe UI"/>
-          <w:color w:val="6B6B6B"/>
-        </w:rPr>
-      </w:pPr>
-      <w:r>
-        <w:rPr>
-          <w:rStyle w:val="request-method"/>
-          <w:rFonts w:ascii="Segoe UI" w:hAnsi="Segoe UI" w:cs="Segoe UI"/>
-          <w:caps/>
-          <w:color w:val="6B6B6B"/>
-        </w:rPr>
-        <w:t>POST</w:t>
-      </w:r>
-    </w:p>
-    <w:p>
-      <w:pPr>
-        <w:pStyle w:val="Heading3"/>
-        <w:shd w:val="clear" w:color="auto" w:fill="FFFFFF"/>
-        <w:rPr>
-          <w:rFonts w:ascii="Segoe UI" w:hAnsi="Segoe UI" w:cs="Segoe UI"/>
-          <w:color w:val="6B6B6B"/>
-        </w:rPr>
-      </w:pPr>
-      <w:proofErr w:type="spellStart"/>
-      <w:r>
-        <w:rPr>
-          <w:rFonts w:ascii="Segoe UI" w:hAnsi="Segoe UI" w:cs="Segoe UI"/>
-          <w:color w:val="6B6B6B"/>
-        </w:rPr>
-        <w:t>addToWallet</w:t>
-      </w:r>
-      <w:proofErr w:type="spellEnd"/>
-    </w:p>
-    <w:p>
-      <w:pPr>
         <w:pStyle w:val="NormalWeb"/>
         <w:shd w:val="clear" w:color="auto" w:fill="FFFFFF"/>
         <w:rPr>
@@ -2401,394 +2610,7 @@
           <w:sz w:val="21"/>
           <w:szCs w:val="21"/>
         </w:rPr>
-        <w:t>(</w:t>
-      </w:r>
-      <w:r>
-        <w:rPr>
-          <w:rFonts w:ascii="Segoe UI" w:hAnsi="Segoe UI" w:cs="Segoe UI"/>
-          <w:color w:val="6B6B6B"/>
-          <w:sz w:val="21"/>
-          <w:szCs w:val="21"/>
-        </w:rPr>
-        <w:t>I</w:t>
-      </w:r>
-      <w:r>
-        <w:rPr>
-          <w:rFonts w:ascii="Segoe UI" w:hAnsi="Segoe UI" w:cs="Segoe UI"/>
-          <w:color w:val="6B6B6B"/>
-          <w:sz w:val="21"/>
-          <w:szCs w:val="21"/>
-        </w:rPr>
-        <w:t>f his credit card has enough money to add this amount in wallet return done successfully else return there isn't enough money)</w:t>
-      </w:r>
-    </w:p>
-    <w:p>
-      <w:pPr>
-        <w:shd w:val="clear" w:color="auto" w:fill="FFFFFF"/>
-        <w:rPr>
-          <w:color w:val="6B6B6B"/>
-          <w:sz w:val="21"/>
-          <w:szCs w:val="21"/>
-        </w:rPr>
-      </w:pPr>
-      <w:r>
-        <w:rPr>
-          <w:color w:val="6B6B6B"/>
-          <w:sz w:val="21"/>
-          <w:szCs w:val="21"/>
-        </w:rPr>
-        <w:fldChar w:fldCharType="begin"/>
-      </w:r>
-      <w:r>
-        <w:rPr>
-          <w:color w:val="6B6B6B"/>
-          <w:sz w:val="21"/>
-          <w:szCs w:val="21"/>
-        </w:rPr>
-        <w:instrText xml:space="preserve"> HYPERLINK "</w:instrText>
-      </w:r>
-    </w:p>
-    <w:p>
-      <w:pPr>
-        <w:shd w:val="clear" w:color="auto" w:fill="FFFFFF"/>
-        <w:wordWrap w:val="0"/>
-        <w:rPr>
-          <w:rFonts w:ascii="Segoe UI" w:hAnsi="Segoe UI" w:cs="Segoe UI"/>
-          <w:color w:val="6B6B6B"/>
-          <w:sz w:val="21"/>
-          <w:szCs w:val="21"/>
-        </w:rPr>
-      </w:pPr>
-      <w:r>
-        <w:rPr>
-          <w:rFonts w:ascii="var(--text-family-default)" w:hAnsi="var(--text-family-default)" w:cs="Segoe UI"/>
-          <w:color w:val="0000FF"/>
-          <w:sz w:val="21"/>
-          <w:szCs w:val="21"/>
-        </w:rPr>
-        <w:instrText>Open Request  </w:instrText>
-      </w:r>
-      <w:r>
-        <w:rPr>
-          <w:rFonts w:ascii="var(--text-family-default)" w:hAnsi="var(--text-family-default)" w:cs="Segoe UI"/>
-          <w:color w:val="0000FF"/>
-          <w:sz w:val="21"/>
-          <w:szCs w:val="21"/>
-        </w:rPr>
-        <w:instrText xml:space="preserve"> </w:instrText>
-      </w:r>
-      <w:r>
-        <w:rPr>
-          <w:rFonts w:ascii="Segoe UI" w:hAnsi="Segoe UI" w:cs="Segoe UI"/>
-          <w:color w:val="6B6B6B"/>
-          <w:sz w:val="21"/>
-          <w:szCs w:val="21"/>
-        </w:rPr>
-        <w:instrText>http://localhost:8080/addToWallet?amount=430</w:instrText>
-      </w:r>
-    </w:p>
-    <w:p>
-      <w:pPr>
-        <w:rPr>
-          <w:rFonts w:ascii="var(--text-family-default)" w:hAnsi="var(--text-family-default)"/>
-        </w:rPr>
-      </w:pPr>
-    </w:p>
-    <w:p>
-      <w:pPr>
-        <w:shd w:val="clear" w:color="auto" w:fill="FFFFFF"/>
-        <w:rPr>
-          <w:rStyle w:val="Hyperlink"/>
-          <w:sz w:val="21"/>
-          <w:szCs w:val="21"/>
-        </w:rPr>
-      </w:pPr>
-      <w:r>
-        <w:rPr>
-          <w:color w:val="6B6B6B"/>
-          <w:sz w:val="21"/>
-          <w:szCs w:val="21"/>
-        </w:rPr>
-        <w:instrText xml:space="preserve">" </w:instrText>
-      </w:r>
-      <w:r>
-        <w:rPr>
-          <w:color w:val="6B6B6B"/>
-          <w:sz w:val="21"/>
-          <w:szCs w:val="21"/>
-        </w:rPr>
-        <w:fldChar w:fldCharType="separate"/>
-      </w:r>
-    </w:p>
-    <w:p>
-      <w:pPr>
-        <w:shd w:val="clear" w:color="auto" w:fill="FFFFFF"/>
-        <w:wordWrap w:val="0"/>
-        <w:rPr>
-          <w:rStyle w:val="Hyperlink"/>
-          <w:rFonts w:ascii="Segoe UI" w:hAnsi="Segoe UI" w:cs="Segoe UI"/>
-          <w:sz w:val="21"/>
-          <w:szCs w:val="21"/>
-        </w:rPr>
-      </w:pPr>
-      <w:r>
-        <w:rPr>
-          <w:rStyle w:val="Hyperlink"/>
-          <w:rFonts w:ascii="Segoe UI" w:hAnsi="Segoe UI" w:cs="Segoe UI"/>
-          <w:sz w:val="21"/>
-          <w:szCs w:val="21"/>
-        </w:rPr>
-        <w:t>http://localhost:8080/addToWallet?amount=430</w:t>
-      </w:r>
-    </w:p>
-    <w:p>
-      <w:pPr>
-        <w:rPr>
-          <w:rStyle w:val="Hyperlink"/>
-          <w:rFonts w:ascii="var(--text-family-default)" w:hAnsi="var(--text-family-default)"/>
-        </w:rPr>
-      </w:pPr>
-    </w:p>
-    <w:p>
-      <w:pPr>
-        <w:shd w:val="clear" w:color="auto" w:fill="FFFFFF"/>
-        <w:rPr>
-          <w:rFonts w:ascii="Segoe UI" w:hAnsi="Segoe UI" w:cs="Segoe UI"/>
-          <w:color w:val="6B6B6B"/>
-          <w:sz w:val="21"/>
-          <w:szCs w:val="21"/>
-        </w:rPr>
-      </w:pPr>
-      <w:r>
-        <w:rPr>
-          <w:color w:val="6B6B6B"/>
-          <w:sz w:val="21"/>
-          <w:szCs w:val="21"/>
-        </w:rPr>
-        <w:fldChar w:fldCharType="end"/>
-      </w:r>
-      <w:r>
-        <w:rPr>
-          <w:rFonts w:ascii="Segoe UI" w:hAnsi="Segoe UI" w:cs="Segoe UI"/>
-          <w:color w:val="6B6B6B"/>
-          <w:sz w:val="21"/>
-          <w:szCs w:val="21"/>
-        </w:rPr>
-        <w:t xml:space="preserve">to add money to user's </w:t>
-      </w:r>
-      <w:r>
-        <w:rPr>
-          <w:rFonts w:ascii="Segoe UI" w:hAnsi="Segoe UI" w:cs="Segoe UI"/>
-          <w:color w:val="6B6B6B"/>
-          <w:sz w:val="21"/>
-          <w:szCs w:val="21"/>
-        </w:rPr>
-        <w:t>wallet,</w:t>
-      </w:r>
-      <w:r>
-        <w:rPr>
-          <w:rFonts w:ascii="Segoe UI" w:hAnsi="Segoe UI" w:cs="Segoe UI"/>
-          <w:color w:val="6B6B6B"/>
-          <w:sz w:val="21"/>
-          <w:szCs w:val="21"/>
-        </w:rPr>
-        <w:t xml:space="preserve"> write the above URL with </w:t>
-      </w:r>
-      <w:r>
-        <w:rPr>
-          <w:rFonts w:ascii="Segoe UI" w:hAnsi="Segoe UI" w:cs="Segoe UI"/>
-          <w:color w:val="6B6B6B"/>
-          <w:sz w:val="21"/>
-          <w:szCs w:val="21"/>
-        </w:rPr>
-        <w:t>parameter</w:t>
-      </w:r>
-      <w:r>
-        <w:rPr>
-          <w:rFonts w:ascii="Segoe UI" w:hAnsi="Segoe UI" w:cs="Segoe UI"/>
-          <w:color w:val="6B6B6B"/>
-          <w:sz w:val="21"/>
-          <w:szCs w:val="21"/>
-        </w:rPr>
-        <w:t xml:space="preserve"> amount-&gt;(int)</w:t>
-      </w:r>
-    </w:p>
-    <w:p>
-      <w:pPr>
-        <w:shd w:val="clear" w:color="auto" w:fill="FFFFFF"/>
-        <w:rPr>
-          <w:rFonts w:ascii="Segoe UI" w:hAnsi="Segoe UI" w:cs="Segoe UI"/>
-          <w:color w:val="6B6B6B"/>
-          <w:sz w:val="21"/>
-          <w:szCs w:val="21"/>
-        </w:rPr>
-      </w:pPr>
-      <w:r>
-        <w:rPr>
-          <w:rFonts w:ascii="Segoe UI" w:hAnsi="Segoe UI" w:cs="Segoe UI"/>
-          <w:color w:val="6B6B6B"/>
-          <w:sz w:val="21"/>
-          <w:szCs w:val="21"/>
-        </w:rPr>
-        <w:t>Query Params</w:t>
-      </w:r>
-    </w:p>
-    <w:p>
-      <w:pPr>
-        <w:shd w:val="clear" w:color="auto" w:fill="FFFFFF"/>
-        <w:rPr>
-          <w:rFonts w:ascii="Segoe UI" w:hAnsi="Segoe UI" w:cs="Segoe UI"/>
-          <w:color w:val="6B6B6B"/>
-          <w:sz w:val="21"/>
-          <w:szCs w:val="21"/>
-        </w:rPr>
-      </w:pPr>
-      <w:r>
-        <w:rPr>
-          <w:rFonts w:ascii="Segoe UI" w:hAnsi="Segoe UI" w:cs="Segoe UI"/>
-          <w:color w:val="6B6B6B"/>
-          <w:sz w:val="21"/>
-          <w:szCs w:val="21"/>
-        </w:rPr>
-        <w:t>amount</w:t>
-      </w:r>
-    </w:p>
-    <w:p>
-      <w:pPr>
-        <w:shd w:val="clear" w:color="auto" w:fill="FFFFFF"/>
-        <w:rPr>
-          <w:rFonts w:ascii="Segoe UI" w:hAnsi="Segoe UI" w:cs="Segoe UI"/>
-          <w:color w:val="6B6B6B"/>
-          <w:sz w:val="21"/>
-          <w:szCs w:val="21"/>
-        </w:rPr>
-      </w:pPr>
-      <w:r>
-        <w:rPr>
-          <w:rFonts w:ascii="Segoe UI" w:hAnsi="Segoe UI" w:cs="Segoe UI"/>
-          <w:color w:val="6B6B6B"/>
-          <w:sz w:val="21"/>
-          <w:szCs w:val="21"/>
-        </w:rPr>
-        <w:t>430</w:t>
-      </w:r>
-    </w:p>
-    <w:p>
-      <w:pPr>
-        <w:shd w:val="clear" w:color="auto" w:fill="FFFFFF"/>
-        <w:rPr>
-          <w:rFonts w:ascii="Segoe UI" w:hAnsi="Segoe UI" w:cs="Segoe UI"/>
-          <w:color w:val="6B6B6B"/>
-          <w:sz w:val="21"/>
-          <w:szCs w:val="21"/>
-        </w:rPr>
-      </w:pPr>
-      <w:r>
-        <w:rPr>
-          <w:rFonts w:ascii="Segoe UI" w:hAnsi="Segoe UI" w:cs="Segoe UI"/>
-          <w:color w:val="6B6B6B"/>
-          <w:sz w:val="21"/>
-          <w:szCs w:val="21"/>
-        </w:rPr>
-        <w:t>---------------------------------------------------------------------------------------------------------------</w:t>
-      </w:r>
-    </w:p>
-    <w:p>
-      <w:pPr>
-        <w:shd w:val="clear" w:color="auto" w:fill="FFFFFF"/>
-        <w:rPr>
-          <w:rFonts w:ascii="Segoe UI" w:hAnsi="Segoe UI" w:cs="Segoe UI"/>
-          <w:color w:val="6B6B6B"/>
-          <w:sz w:val="21"/>
-          <w:szCs w:val="21"/>
-        </w:rPr>
-      </w:pPr>
-    </w:p>
-    <w:p>
-      <w:pPr>
-        <w:pStyle w:val="Heading3"/>
-        <w:shd w:val="clear" w:color="auto" w:fill="FFFFFF"/>
-        <w:rPr>
-          <w:rFonts w:ascii="Segoe UI" w:hAnsi="Segoe UI" w:cs="Segoe UI"/>
-          <w:color w:val="6B6B6B"/>
-        </w:rPr>
-      </w:pPr>
-      <w:r>
-        <w:rPr>
-          <w:rStyle w:val="request-method"/>
-          <w:rFonts w:ascii="Segoe UI" w:hAnsi="Segoe UI" w:cs="Segoe UI"/>
-          <w:caps/>
-          <w:color w:val="6B6B6B"/>
-        </w:rPr>
-        <w:lastRenderedPageBreak/>
-        <w:t>GET</w:t>
-      </w:r>
-    </w:p>
-    <w:p>
-      <w:pPr>
-        <w:pStyle w:val="Heading3"/>
-        <w:shd w:val="clear" w:color="auto" w:fill="FFFFFF"/>
-        <w:rPr>
-          <w:rFonts w:ascii="Segoe UI" w:hAnsi="Segoe UI" w:cs="Segoe UI"/>
-          <w:color w:val="6B6B6B"/>
-        </w:rPr>
-      </w:pPr>
-      <w:proofErr w:type="spellStart"/>
-      <w:r>
-        <w:rPr>
-          <w:rFonts w:ascii="Segoe UI" w:hAnsi="Segoe UI" w:cs="Segoe UI"/>
-          <w:color w:val="6B6B6B"/>
-        </w:rPr>
-        <w:t>showDiscounts</w:t>
-      </w:r>
-      <w:proofErr w:type="spellEnd"/>
-    </w:p>
-    <w:p>
-      <w:pPr>
-        <w:pStyle w:val="NormalWeb"/>
-        <w:shd w:val="clear" w:color="auto" w:fill="FFFFFF"/>
-        <w:rPr>
-          <w:rFonts w:ascii="Segoe UI" w:hAnsi="Segoe UI" w:cs="Segoe UI"/>
-          <w:color w:val="6B6B6B"/>
-          <w:sz w:val="21"/>
-          <w:szCs w:val="21"/>
-        </w:rPr>
-      </w:pPr>
-      <w:r>
-        <w:rPr>
-          <w:rFonts w:ascii="Segoe UI" w:hAnsi="Segoe UI" w:cs="Segoe UI"/>
-          <w:color w:val="6B6B6B"/>
-          <w:sz w:val="21"/>
-          <w:szCs w:val="21"/>
-        </w:rPr>
-        <w:t>(if there is discounts added by the admin retu</w:t>
-      </w:r>
-      <w:r>
-        <w:rPr>
-          <w:rFonts w:ascii="Segoe UI" w:hAnsi="Segoe UI" w:cs="Segoe UI"/>
-          <w:color w:val="6B6B6B"/>
-          <w:sz w:val="21"/>
-          <w:szCs w:val="21"/>
-        </w:rPr>
-        <w:t>rn</w:t>
-      </w:r>
-      <w:r>
-        <w:rPr>
-          <w:rFonts w:ascii="Segoe UI" w:hAnsi="Segoe UI" w:cs="Segoe UI"/>
-          <w:color w:val="6B6B6B"/>
-          <w:sz w:val="21"/>
-          <w:szCs w:val="21"/>
-        </w:rPr>
-        <w:t xml:space="preserve"> this discounts,</w:t>
-      </w:r>
-      <w:r>
-        <w:rPr>
-          <w:rFonts w:ascii="Segoe UI" w:hAnsi="Segoe UI" w:cs="Segoe UI"/>
-          <w:color w:val="6B6B6B"/>
-          <w:sz w:val="21"/>
-          <w:szCs w:val="21"/>
-        </w:rPr>
-        <w:t xml:space="preserve"> </w:t>
+        <w:t xml:space="preserve">(if there is discounts added by the admin return this discounts, </w:t>
       </w:r>
       <w:proofErr w:type="gramStart"/>
       <w:r>
@@ -2798,16 +2620,7 @@
           <w:sz w:val="21"/>
           <w:szCs w:val="21"/>
         </w:rPr>
-        <w:t xml:space="preserve">else </w:t>
-      </w:r>
-      <w:r>
-        <w:rPr>
-          <w:rFonts w:ascii="Segoe UI" w:hAnsi="Segoe UI" w:cs="Segoe UI"/>
-          <w:color w:val="6B6B6B"/>
-          <w:sz w:val="21"/>
-          <w:szCs w:val="21"/>
-        </w:rPr>
-        <w:t xml:space="preserve"> </w:t>
+        <w:t xml:space="preserve">else  </w:t>
       </w:r>
       <w:r>
         <w:rPr>
@@ -2884,16 +2697,7 @@
           <w:sz w:val="21"/>
           <w:szCs w:val="21"/>
         </w:rPr>
-        <w:instrText>Open Request  </w:instrText>
-      </w:r>
-      <w:r>
-        <w:rPr>
-          <w:rFonts w:ascii="var(--text-family-default)" w:hAnsi="var(--text-family-default)" w:cs="Segoe UI"/>
-          <w:color w:val="0000FF"/>
-          <w:sz w:val="21"/>
-          <w:szCs w:val="21"/>
-        </w:rPr>
-        <w:instrText xml:space="preserve"> </w:instrText>
+        <w:instrText xml:space="preserve">Open Request   </w:instrText>
       </w:r>
       <w:r>
         <w:rPr>
@@ -2928,6 +2732,13 @@
           <w:szCs w:val="21"/>
         </w:rPr>
         <w:instrText xml:space="preserve">" </w:instrText>
+      </w:r>
+      <w:r>
+        <w:rPr>
+          <w:color w:val="6B6B6B"/>
+          <w:sz w:val="21"/>
+          <w:szCs w:val="21"/>
+        </w:rPr>
       </w:r>
       <w:r>
         <w:rPr>
@@ -3008,6 +2819,26 @@
       <w:r>
         <w:rPr>
           <w:rFonts w:ascii="Segoe UI" w:hAnsi="Segoe UI" w:cs="Segoe UI"/>
+          <w:color w:val="FF0000"/>
+          <w:sz w:val="21"/>
+          <w:szCs w:val="21"/>
+        </w:rPr>
+        <w:t>You should login or signup then login to do this operation</w:t>
+      </w:r>
+    </w:p>
+    <w:p>
+      <w:pPr>
+        <w:shd w:val="clear" w:color="auto" w:fill="FFFFFF"/>
+        <w:rPr>
+          <w:rFonts w:ascii="Segoe UI" w:hAnsi="Segoe UI" w:cs="Segoe UI"/>
+          <w:color w:val="6B6B6B"/>
+          <w:sz w:val="21"/>
+          <w:szCs w:val="21"/>
+        </w:rPr>
+      </w:pPr>
+      <w:r>
+        <w:rPr>
+          <w:rFonts w:ascii="Segoe UI" w:hAnsi="Segoe UI" w:cs="Segoe UI"/>
           <w:color w:val="6B6B6B"/>
           <w:sz w:val="21"/>
           <w:szCs w:val="21"/>
@@ -3069,43 +2900,7 @@
           <w:sz w:val="21"/>
           <w:szCs w:val="21"/>
         </w:rPr>
-        <w:t>(return done succe</w:t>
-      </w:r>
-      <w:r>
-        <w:rPr>
-          <w:rFonts w:ascii="Segoe UI" w:hAnsi="Segoe UI" w:cs="Segoe UI"/>
-          <w:color w:val="6B6B6B"/>
-          <w:sz w:val="21"/>
-          <w:szCs w:val="21"/>
-        </w:rPr>
-        <w:t>s</w:t>
-      </w:r>
-      <w:r>
-        <w:rPr>
-          <w:rFonts w:ascii="Segoe UI" w:hAnsi="Segoe UI" w:cs="Segoe UI"/>
-          <w:color w:val="6B6B6B"/>
-          <w:sz w:val="21"/>
-          <w:szCs w:val="21"/>
-        </w:rPr>
-        <w:t xml:space="preserve">sfully and the service </w:t>
-      </w:r>
-      <w:r>
-        <w:rPr>
-          <w:rFonts w:ascii="Segoe UI" w:hAnsi="Segoe UI" w:cs="Segoe UI"/>
-          <w:color w:val="6B6B6B"/>
-          <w:sz w:val="21"/>
-          <w:szCs w:val="21"/>
-        </w:rPr>
-        <w:t>receipt</w:t>
-      </w:r>
-      <w:r>
-        <w:rPr>
-          <w:rFonts w:ascii="Segoe UI" w:hAnsi="Segoe UI" w:cs="Segoe UI"/>
-          <w:color w:val="6B6B6B"/>
-          <w:sz w:val="21"/>
-          <w:szCs w:val="21"/>
-        </w:rPr>
-        <w:t xml:space="preserve"> if we can do the </w:t>
+        <w:t xml:space="preserve">(return done successfully and the service receipt if we can do the </w:t>
       </w:r>
       <w:proofErr w:type="gramStart"/>
       <w:r>
@@ -3115,25 +2910,7 @@
           <w:sz w:val="21"/>
           <w:szCs w:val="21"/>
         </w:rPr>
-        <w:t>service</w:t>
-      </w:r>
-      <w:r>
-        <w:rPr>
-          <w:rFonts w:ascii="Segoe UI" w:hAnsi="Segoe UI" w:cs="Segoe UI"/>
-          <w:color w:val="6B6B6B"/>
-          <w:sz w:val="21"/>
-          <w:szCs w:val="21"/>
-        </w:rPr>
-        <w:t xml:space="preserve"> </w:t>
-      </w:r>
-      <w:r>
-        <w:rPr>
-          <w:rFonts w:ascii="Segoe UI" w:hAnsi="Segoe UI" w:cs="Segoe UI"/>
-          <w:color w:val="6B6B6B"/>
-          <w:sz w:val="21"/>
-          <w:szCs w:val="21"/>
-        </w:rPr>
-        <w:t>,else</w:t>
+        <w:t>service ,else</w:t>
       </w:r>
       <w:proofErr w:type="gramEnd"/>
       <w:r>
@@ -3143,25 +2920,7 @@
           <w:sz w:val="21"/>
           <w:szCs w:val="21"/>
         </w:rPr>
-        <w:t xml:space="preserve"> return message with the r</w:t>
-      </w:r>
-      <w:r>
-        <w:rPr>
-          <w:rFonts w:ascii="Segoe UI" w:hAnsi="Segoe UI" w:cs="Segoe UI"/>
-          <w:color w:val="6B6B6B"/>
-          <w:sz w:val="21"/>
-          <w:szCs w:val="21"/>
-        </w:rPr>
-        <w:t>eason</w:t>
-      </w:r>
-      <w:r>
-        <w:rPr>
-          <w:rFonts w:ascii="Segoe UI" w:hAnsi="Segoe UI" w:cs="Segoe UI"/>
-          <w:color w:val="6B6B6B"/>
-          <w:sz w:val="21"/>
-          <w:szCs w:val="21"/>
-        </w:rPr>
-        <w:t xml:space="preserve"> of why it is not completed)</w:t>
+        <w:t xml:space="preserve"> return message with the reason of why it is not completed)</w:t>
       </w:r>
     </w:p>
     <w:p>
@@ -3226,6 +2985,13 @@
           <w:szCs w:val="21"/>
         </w:rPr>
         <w:instrText xml:space="preserve">" </w:instrText>
+      </w:r>
+      <w:r>
+        <w:rPr>
+          <w:color w:val="6B6B6B"/>
+          <w:sz w:val="21"/>
+          <w:szCs w:val="21"/>
+        </w:rPr>
       </w:r>
       <w:r>
         <w:rPr>
@@ -3696,6 +3462,16 @@
           <w:color w:val="000000"/>
         </w:rPr>
       </w:pPr>
+      <w:r>
+        <w:rPr>
+          <w:rFonts w:ascii="Segoe UI" w:hAnsi="Segoe UI" w:cs="Segoe UI"/>
+          <w:color w:val="FF0000"/>
+          <w:sz w:val="21"/>
+          <w:szCs w:val="21"/>
+        </w:rPr>
+        <w:lastRenderedPageBreak/>
+        <w:t>You should login or signup then login to do this operation</w:t>
+      </w:r>
     </w:p>
     <w:p>
       <w:pPr>
@@ -3759,14 +3535,7 @@
           <w:rFonts w:ascii="Segoe UI" w:hAnsi="Segoe UI" w:cs="Segoe UI"/>
           <w:color w:val="6B6B6B"/>
         </w:rPr>
-        <w:t>S</w:t>
-      </w:r>
-      <w:r>
-        <w:rPr>
-          <w:rFonts w:ascii="Segoe UI" w:hAnsi="Segoe UI" w:cs="Segoe UI"/>
-          <w:color w:val="6B6B6B"/>
-        </w:rPr>
-        <w:t>earch</w:t>
+        <w:t>Search</w:t>
       </w:r>
     </w:p>
     <w:p>
@@ -3787,7 +3556,6 @@
           <w:sz w:val="21"/>
           <w:szCs w:val="21"/>
         </w:rPr>
-        <w:lastRenderedPageBreak/>
         <w:t xml:space="preserve">(it will return the results that contains the </w:t>
       </w:r>
       <w:proofErr w:type="gramStart"/>
@@ -3798,52 +3566,7 @@
           <w:sz w:val="21"/>
           <w:szCs w:val="21"/>
         </w:rPr>
-        <w:t>I</w:t>
-      </w:r>
-      <w:r>
-        <w:rPr>
-          <w:rFonts w:ascii="Segoe UI" w:hAnsi="Segoe UI" w:cs="Segoe UI"/>
-          <w:color w:val="6B6B6B"/>
-          <w:sz w:val="21"/>
-          <w:szCs w:val="21"/>
-        </w:rPr>
-        <w:t>d</w:t>
-      </w:r>
-      <w:r>
-        <w:rPr>
-          <w:rFonts w:ascii="Segoe UI" w:hAnsi="Segoe UI" w:cs="Segoe UI"/>
-          <w:color w:val="6B6B6B"/>
-          <w:sz w:val="21"/>
-          <w:szCs w:val="21"/>
-        </w:rPr>
-        <w:t xml:space="preserve"> </w:t>
-      </w:r>
-      <w:r>
-        <w:rPr>
-          <w:rFonts w:ascii="Segoe UI" w:hAnsi="Segoe UI" w:cs="Segoe UI"/>
-          <w:color w:val="6B6B6B"/>
-          <w:sz w:val="21"/>
-          <w:szCs w:val="21"/>
-        </w:rPr>
-        <w:t>,</w:t>
-      </w:r>
-      <w:r>
-        <w:rPr>
-          <w:rFonts w:ascii="Segoe UI" w:hAnsi="Segoe UI" w:cs="Segoe UI"/>
-          <w:color w:val="6B6B6B"/>
-          <w:sz w:val="21"/>
-          <w:szCs w:val="21"/>
-        </w:rPr>
-        <w:t>I</w:t>
-      </w:r>
-      <w:r>
-        <w:rPr>
-          <w:rFonts w:ascii="Segoe UI" w:hAnsi="Segoe UI" w:cs="Segoe UI"/>
-          <w:color w:val="6B6B6B"/>
-          <w:sz w:val="21"/>
-          <w:szCs w:val="21"/>
-        </w:rPr>
-        <w:t>f</w:t>
+        <w:t>Id ,If</w:t>
       </w:r>
       <w:proofErr w:type="gramEnd"/>
       <w:r>
@@ -3936,6 +3659,13 @@
           <w:sz w:val="21"/>
           <w:szCs w:val="21"/>
         </w:rPr>
+      </w:r>
+      <w:r>
+        <w:rPr>
+          <w:color w:val="6B6B6B"/>
+          <w:sz w:val="21"/>
+          <w:szCs w:val="21"/>
+        </w:rPr>
         <w:fldChar w:fldCharType="separate"/>
       </w:r>
     </w:p>
@@ -4038,17 +3768,15 @@
         </w:rPr>
         <w:t>id</w:t>
       </w:r>
-    </w:p>
-    <w:p>
-      <w:pPr>
-        <w:shd w:val="clear" w:color="auto" w:fill="FFFFFF"/>
-        <w:rPr>
-          <w:rFonts w:ascii="Segoe UI" w:hAnsi="Segoe UI" w:cs="Segoe UI"/>
-          <w:color w:val="6B6B6B"/>
-          <w:sz w:val="21"/>
-          <w:szCs w:val="21"/>
-        </w:rPr>
-      </w:pPr>
+      <w:r>
+        <w:rPr>
+          <w:rFonts w:ascii="Segoe UI" w:hAnsi="Segoe UI" w:cs="Segoe UI"/>
+          <w:color w:val="6B6B6B"/>
+          <w:sz w:val="21"/>
+          <w:szCs w:val="21"/>
+        </w:rPr>
+        <w:t>=</w:t>
+      </w:r>
       <w:r>
         <w:rPr>
           <w:rFonts w:ascii="Segoe UI" w:hAnsi="Segoe UI" w:cs="Segoe UI"/>
@@ -4072,6 +3800,26 @@
       <w:r>
         <w:rPr>
           <w:rFonts w:ascii="Segoe UI" w:hAnsi="Segoe UI" w:cs="Segoe UI"/>
+          <w:color w:val="FF0000"/>
+          <w:sz w:val="21"/>
+          <w:szCs w:val="21"/>
+        </w:rPr>
+        <w:t>You should login or signup then login to do this operation</w:t>
+      </w:r>
+    </w:p>
+    <w:p>
+      <w:pPr>
+        <w:shd w:val="clear" w:color="auto" w:fill="FFFFFF"/>
+        <w:rPr>
+          <w:rFonts w:ascii="Segoe UI" w:hAnsi="Segoe UI" w:cs="Segoe UI"/>
+          <w:color w:val="6B6B6B"/>
+          <w:sz w:val="21"/>
+          <w:szCs w:val="21"/>
+        </w:rPr>
+      </w:pPr>
+      <w:r>
+        <w:rPr>
+          <w:rFonts w:ascii="Segoe UI" w:hAnsi="Segoe UI" w:cs="Segoe UI"/>
           <w:color w:val="6B6B6B"/>
           <w:sz w:val="21"/>
           <w:szCs w:val="21"/>
@@ -4144,34 +3892,7 @@
           <w:sz w:val="21"/>
           <w:szCs w:val="21"/>
         </w:rPr>
-        <w:t>(</w:t>
-      </w:r>
-      <w:r>
-        <w:rPr>
-          <w:rFonts w:ascii="Segoe UI" w:hAnsi="Segoe UI" w:cs="Segoe UI"/>
-          <w:color w:val="6B6B6B"/>
-          <w:sz w:val="21"/>
-          <w:szCs w:val="21"/>
-        </w:rPr>
-        <w:t>R</w:t>
-      </w:r>
-      <w:r>
-        <w:rPr>
-          <w:rFonts w:ascii="Segoe UI" w:hAnsi="Segoe UI" w:cs="Segoe UI"/>
-          <w:color w:val="6B6B6B"/>
-          <w:sz w:val="21"/>
-          <w:szCs w:val="21"/>
-        </w:rPr>
-        <w:t xml:space="preserve">eturn the refund requests if there is else return </w:t>
-      </w:r>
-      <w:r>
-        <w:rPr>
-          <w:rFonts w:ascii="Segoe UI" w:hAnsi="Segoe UI" w:cs="Segoe UI"/>
-          <w:color w:val="6B6B6B"/>
-          <w:sz w:val="21"/>
-          <w:szCs w:val="21"/>
-        </w:rPr>
-        <w:t>empty)</w:t>
+        <w:t>(Return the refund requests if there is else return empty)</w:t>
       </w:r>
       <w:r>
         <w:rPr>
@@ -4236,6 +3957,13 @@
           <w:szCs w:val="21"/>
         </w:rPr>
         <w:instrText xml:space="preserve">" </w:instrText>
+      </w:r>
+      <w:r>
+        <w:rPr>
+          <w:color w:val="6B6B6B"/>
+          <w:sz w:val="21"/>
+          <w:szCs w:val="21"/>
+        </w:rPr>
       </w:r>
       <w:r>
         <w:rPr>
@@ -4301,16 +4029,7 @@
           <w:sz w:val="21"/>
           <w:szCs w:val="21"/>
         </w:rPr>
-        <w:t xml:space="preserve">to show the current refund requests that require response ---&gt;write the above </w:t>
-      </w:r>
-      <w:r>
-        <w:rPr>
-          <w:rFonts w:ascii="Segoe UI" w:hAnsi="Segoe UI" w:cs="Segoe UI"/>
-          <w:color w:val="6B6B6B"/>
-          <w:sz w:val="21"/>
-          <w:szCs w:val="21"/>
-        </w:rPr>
-        <w:t>URL</w:t>
+        <w:t>to show the current refund requests that require response ---&gt;write the above URL</w:t>
       </w:r>
     </w:p>
     <w:p>
@@ -4398,6 +4117,7 @@
           <w:sz w:val="21"/>
           <w:szCs w:val="21"/>
         </w:rPr>
+        <w:lastRenderedPageBreak/>
         <w:t>(</w:t>
       </w:r>
       <w:proofErr w:type="gramStart"/>
@@ -4485,6 +4205,14 @@
           <w:szCs w:val="21"/>
         </w:rPr>
         <w:instrText xml:space="preserve">" </w:instrText>
+      </w:r>
+      <w:r>
+        <w:rPr>
+          <w:rFonts w:ascii="Segoe UI" w:hAnsi="Segoe UI" w:cs="Segoe UI"/>
+          <w:color w:val="6B6B6B"/>
+          <w:sz w:val="21"/>
+          <w:szCs w:val="21"/>
+        </w:rPr>
       </w:r>
       <w:r>
         <w:rPr>
@@ -4541,25 +4269,7 @@
           <w:sz w:val="21"/>
           <w:szCs w:val="21"/>
         </w:rPr>
-        <w:t>to accept or reject any refund request --&gt; write the abov</w:t>
-      </w:r>
-      <w:r>
-        <w:rPr>
-          <w:rFonts w:ascii="Segoe UI" w:hAnsi="Segoe UI" w:cs="Segoe UI"/>
-          <w:color w:val="6B6B6B"/>
-          <w:sz w:val="21"/>
-          <w:szCs w:val="21"/>
-        </w:rPr>
-        <w:t>e URL</w:t>
-      </w:r>
-      <w:r>
-        <w:rPr>
-          <w:rFonts w:ascii="Segoe UI" w:hAnsi="Segoe UI" w:cs="Segoe UI"/>
-          <w:color w:val="6B6B6B"/>
-          <w:sz w:val="21"/>
-          <w:szCs w:val="21"/>
-        </w:rPr>
-        <w:t xml:space="preserve"> with 2paramters: </w:t>
+        <w:t xml:space="preserve">to accept or reject any refund request --&gt; write the above URL with 2paramters: </w:t>
       </w:r>
       <w:proofErr w:type="gramStart"/>
       <w:r>
@@ -4617,7 +4327,6 @@
           <w:sz w:val="21"/>
           <w:szCs w:val="21"/>
         </w:rPr>
-        <w:lastRenderedPageBreak/>
         <w:t>Query Params</w:t>
       </w:r>
     </w:p>
@@ -4640,17 +4349,15 @@
         </w:rPr>
         <w:t>id</w:t>
       </w:r>
-    </w:p>
-    <w:p>
-      <w:pPr>
-        <w:shd w:val="clear" w:color="auto" w:fill="FFFFFF"/>
-        <w:rPr>
-          <w:rFonts w:ascii="Segoe UI" w:hAnsi="Segoe UI" w:cs="Segoe UI"/>
-          <w:color w:val="6B6B6B"/>
-          <w:sz w:val="21"/>
-          <w:szCs w:val="21"/>
-        </w:rPr>
-      </w:pPr>
+      <w:r>
+        <w:rPr>
+          <w:rFonts w:ascii="Segoe UI" w:hAnsi="Segoe UI" w:cs="Segoe UI"/>
+          <w:color w:val="6B6B6B"/>
+          <w:sz w:val="21"/>
+          <w:szCs w:val="21"/>
+        </w:rPr>
+        <w:t>=</w:t>
+      </w:r>
       <w:r>
         <w:rPr>
           <w:rFonts w:ascii="Segoe UI" w:hAnsi="Segoe UI" w:cs="Segoe UI"/>
@@ -4680,17 +4387,15 @@
         </w:rPr>
         <w:t>op</w:t>
       </w:r>
-    </w:p>
-    <w:p>
-      <w:pPr>
-        <w:shd w:val="clear" w:color="auto" w:fill="FFFFFF"/>
-        <w:rPr>
-          <w:rFonts w:ascii="Segoe UI" w:hAnsi="Segoe UI" w:cs="Segoe UI"/>
-          <w:color w:val="6B6B6B"/>
-          <w:sz w:val="21"/>
-          <w:szCs w:val="21"/>
-        </w:rPr>
-      </w:pPr>
+      <w:r>
+        <w:rPr>
+          <w:rFonts w:ascii="Segoe UI" w:hAnsi="Segoe UI" w:cs="Segoe UI"/>
+          <w:color w:val="6B6B6B"/>
+          <w:sz w:val="21"/>
+          <w:szCs w:val="21"/>
+        </w:rPr>
+        <w:t>=</w:t>
+      </w:r>
       <w:r>
         <w:rPr>
           <w:rFonts w:ascii="Segoe UI" w:hAnsi="Segoe UI" w:cs="Segoe UI"/>
@@ -4798,25 +4503,7 @@
           <w:sz w:val="21"/>
           <w:szCs w:val="21"/>
         </w:rPr>
-        <w:t>empty</w:t>
-      </w:r>
-      <w:r>
-        <w:rPr>
-          <w:rFonts w:ascii="Segoe UI" w:hAnsi="Segoe UI" w:cs="Segoe UI"/>
-          <w:color w:val="6B6B6B"/>
-          <w:sz w:val="21"/>
-          <w:szCs w:val="21"/>
-        </w:rPr>
-        <w:t xml:space="preserve"> </w:t>
-      </w:r>
-      <w:r>
-        <w:rPr>
-          <w:rFonts w:ascii="Segoe UI" w:hAnsi="Segoe UI" w:cs="Segoe UI"/>
-          <w:color w:val="6B6B6B"/>
-          <w:sz w:val="21"/>
-          <w:szCs w:val="21"/>
-        </w:rPr>
-        <w:t>,else</w:t>
+        <w:t>empty ,else</w:t>
       </w:r>
       <w:proofErr w:type="gramEnd"/>
       <w:r>
@@ -4873,16 +4560,7 @@
           <w:sz w:val="21"/>
           <w:szCs w:val="21"/>
         </w:rPr>
-        <w:instrText>Open Request  </w:instrText>
-      </w:r>
-      <w:r>
-        <w:rPr>
-          <w:rFonts w:ascii="var(--text-family-default)" w:hAnsi="var(--text-family-default)" w:cs="Segoe UI"/>
-          <w:color w:val="0000FF"/>
-          <w:sz w:val="21"/>
-          <w:szCs w:val="21"/>
-        </w:rPr>
-        <w:instrText xml:space="preserve"> </w:instrText>
+        <w:instrText xml:space="preserve">Open Request   </w:instrText>
       </w:r>
       <w:r>
         <w:rPr>
@@ -4917,6 +4595,13 @@
           <w:szCs w:val="21"/>
         </w:rPr>
         <w:instrText xml:space="preserve">" </w:instrText>
+      </w:r>
+      <w:r>
+        <w:rPr>
+          <w:color w:val="6B6B6B"/>
+          <w:sz w:val="21"/>
+          <w:szCs w:val="21"/>
+        </w:rPr>
       </w:r>
       <w:r>
         <w:rPr>
@@ -5214,6 +4899,14 @@
           <w:sz w:val="21"/>
           <w:szCs w:val="21"/>
         </w:rPr>
+      </w:r>
+      <w:r>
+        <w:rPr>
+          <w:rFonts w:ascii="Times New Roman" w:eastAsia="Times New Roman" w:hAnsi="Times New Roman" w:cs="Times New Roman"/>
+          <w:color w:val="0000FF"/>
+          <w:sz w:val="21"/>
+          <w:szCs w:val="21"/>
+        </w:rPr>
         <w:fldChar w:fldCharType="separate"/>
       </w:r>
     </w:p>
@@ -5277,7 +4970,7 @@
           <w:sz w:val="24"/>
           <w:szCs w:val="24"/>
         </w:rPr>
-        <w:t xml:space="preserve">to set the </w:t>
+        <w:t xml:space="preserve">to set the availability of cash of any service write the above </w:t>
       </w:r>
       <w:r>
         <w:rPr>
@@ -5286,7 +4979,7 @@
           <w:sz w:val="24"/>
           <w:szCs w:val="24"/>
         </w:rPr>
-        <w:t>availability</w:t>
+        <w:t>URL</w:t>
       </w:r>
       <w:r>
         <w:rPr>
@@ -5295,17 +4988,21 @@
           <w:sz w:val="24"/>
           <w:szCs w:val="24"/>
         </w:rPr>
-        <w:t xml:space="preserve"> of cash of any service write the above </w:t>
-      </w:r>
-      <w:r>
+        <w:t xml:space="preserve"> with the following parameters</w:t>
+      </w:r>
+    </w:p>
+    <w:p>
+      <w:pPr>
+        <w:shd w:val="clear" w:color="auto" w:fill="FFFFFF"/>
+        <w:spacing w:before="100" w:beforeAutospacing="1" w:after="100" w:afterAutospacing="1" w:line="240" w:lineRule="auto"/>
         <w:rPr>
           <w:rFonts w:ascii="Segoe UI" w:eastAsia="Times New Roman" w:hAnsi="Segoe UI" w:cs="Segoe UI"/>
           <w:color w:val="6B6B6B"/>
           <w:sz w:val="24"/>
           <w:szCs w:val="24"/>
         </w:rPr>
-        <w:t>URL</w:t>
-      </w:r>
+      </w:pPr>
+      <w:proofErr w:type="spellStart"/>
       <w:r>
         <w:rPr>
           <w:rFonts w:ascii="Segoe UI" w:eastAsia="Times New Roman" w:hAnsi="Segoe UI" w:cs="Segoe UI"/>
@@ -5313,21 +5010,19 @@
           <w:sz w:val="24"/>
           <w:szCs w:val="24"/>
         </w:rPr>
-        <w:t xml:space="preserve"> with the following parameters</w:t>
-      </w:r>
-    </w:p>
-    <w:p>
-      <w:pPr>
-        <w:shd w:val="clear" w:color="auto" w:fill="FFFFFF"/>
-        <w:spacing w:before="100" w:beforeAutospacing="1" w:after="100" w:afterAutospacing="1" w:line="240" w:lineRule="auto"/>
+        <w:t>serviceName</w:t>
+      </w:r>
+      <w:proofErr w:type="spellEnd"/>
+      <w:r>
         <w:rPr>
           <w:rFonts w:ascii="Segoe UI" w:eastAsia="Times New Roman" w:hAnsi="Segoe UI" w:cs="Segoe UI"/>
           <w:color w:val="6B6B6B"/>
           <w:sz w:val="24"/>
           <w:szCs w:val="24"/>
         </w:rPr>
-      </w:pPr>
-      <w:proofErr w:type="spellStart"/>
+        <w:t xml:space="preserve"> and </w:t>
+      </w:r>
+      <w:proofErr w:type="gramStart"/>
       <w:r>
         <w:rPr>
           <w:rFonts w:ascii="Segoe UI" w:eastAsia="Times New Roman" w:hAnsi="Segoe UI" w:cs="Segoe UI"/>
@@ -5335,9 +5030,9 @@
           <w:sz w:val="24"/>
           <w:szCs w:val="24"/>
         </w:rPr>
-        <w:t>serviceName</w:t>
-      </w:r>
-      <w:proofErr w:type="spellEnd"/>
+        <w:t>visible(</w:t>
+      </w:r>
+      <w:proofErr w:type="gramEnd"/>
       <w:r>
         <w:rPr>
           <w:rFonts w:ascii="Segoe UI" w:eastAsia="Times New Roman" w:hAnsi="Segoe UI" w:cs="Segoe UI"/>
@@ -5345,19 +5040,20 @@
           <w:sz w:val="24"/>
           <w:szCs w:val="24"/>
         </w:rPr>
-        <w:t xml:space="preserve"> and </w:t>
-      </w:r>
-      <w:proofErr w:type="gramStart"/>
-      <w:r>
+        <w:t>true or false)</w:t>
+      </w:r>
+    </w:p>
+    <w:p>
+      <w:pPr>
+        <w:shd w:val="clear" w:color="auto" w:fill="FFFFFF"/>
+        <w:spacing w:after="0" w:line="240" w:lineRule="auto"/>
         <w:rPr>
           <w:rFonts w:ascii="Segoe UI" w:eastAsia="Times New Roman" w:hAnsi="Segoe UI" w:cs="Segoe UI"/>
           <w:color w:val="6B6B6B"/>
           <w:sz w:val="24"/>
           <w:szCs w:val="24"/>
         </w:rPr>
-        <w:t>visible(</w:t>
-      </w:r>
-      <w:proofErr w:type="gramEnd"/>
+      </w:pPr>
       <w:r>
         <w:rPr>
           <w:rFonts w:ascii="Segoe UI" w:eastAsia="Times New Roman" w:hAnsi="Segoe UI" w:cs="Segoe UI"/>
@@ -5365,7 +5061,8 @@
           <w:sz w:val="24"/>
           <w:szCs w:val="24"/>
         </w:rPr>
-        <w:t>true or false)</w:t>
+        <w:lastRenderedPageBreak/>
+        <w:t>Query Params</w:t>
       </w:r>
     </w:p>
     <w:p>
@@ -5379,6 +5076,7 @@
           <w:szCs w:val="24"/>
         </w:rPr>
       </w:pPr>
+      <w:proofErr w:type="spellStart"/>
       <w:r>
         <w:rPr>
           <w:rFonts w:ascii="Segoe UI" w:eastAsia="Times New Roman" w:hAnsi="Segoe UI" w:cs="Segoe UI"/>
@@ -5386,21 +5084,18 @@
           <w:sz w:val="24"/>
           <w:szCs w:val="24"/>
         </w:rPr>
-        <w:t>Query Params</w:t>
-      </w:r>
-    </w:p>
-    <w:p>
-      <w:pPr>
-        <w:shd w:val="clear" w:color="auto" w:fill="FFFFFF"/>
-        <w:spacing w:after="0" w:line="240" w:lineRule="auto"/>
+        <w:t>serviceName</w:t>
+      </w:r>
+      <w:proofErr w:type="spellEnd"/>
+      <w:r>
         <w:rPr>
           <w:rFonts w:ascii="Segoe UI" w:eastAsia="Times New Roman" w:hAnsi="Segoe UI" w:cs="Segoe UI"/>
           <w:color w:val="6B6B6B"/>
           <w:sz w:val="24"/>
           <w:szCs w:val="24"/>
         </w:rPr>
-      </w:pPr>
-      <w:proofErr w:type="spellStart"/>
+        <w:t>=</w:t>
+      </w:r>
       <w:r>
         <w:rPr>
           <w:rFonts w:ascii="Segoe UI" w:eastAsia="Times New Roman" w:hAnsi="Segoe UI" w:cs="Segoe UI"/>
@@ -5408,9 +5103,8 @@
           <w:sz w:val="24"/>
           <w:szCs w:val="24"/>
         </w:rPr>
-        <w:t>serviceName</w:t>
-      </w:r>
-      <w:proofErr w:type="spellEnd"/>
+        <w:t>Landline</w:t>
+      </w:r>
     </w:p>
     <w:p>
       <w:pPr>
@@ -5430,50 +5124,17 @@
           <w:sz w:val="24"/>
           <w:szCs w:val="24"/>
         </w:rPr>
-        <w:t>Landline</w:t>
-      </w:r>
-    </w:p>
-    <w:p>
-      <w:pPr>
-        <w:shd w:val="clear" w:color="auto" w:fill="FFFFFF"/>
-        <w:spacing w:after="0" w:line="240" w:lineRule="auto"/>
+        <w:t>Visible</w:t>
+      </w:r>
+      <w:r>
         <w:rPr>
           <w:rFonts w:ascii="Segoe UI" w:eastAsia="Times New Roman" w:hAnsi="Segoe UI" w:cs="Segoe UI"/>
           <w:color w:val="6B6B6B"/>
           <w:sz w:val="24"/>
           <w:szCs w:val="24"/>
         </w:rPr>
-      </w:pPr>
-      <w:r>
-        <w:rPr>
-          <w:rFonts w:ascii="Segoe UI" w:eastAsia="Times New Roman" w:hAnsi="Segoe UI" w:cs="Segoe UI"/>
-          <w:color w:val="6B6B6B"/>
-          <w:sz w:val="24"/>
-          <w:szCs w:val="24"/>
-        </w:rPr>
-        <w:t>V</w:t>
-      </w:r>
-      <w:r>
-        <w:rPr>
-          <w:rFonts w:ascii="Segoe UI" w:eastAsia="Times New Roman" w:hAnsi="Segoe UI" w:cs="Segoe UI"/>
-          <w:color w:val="6B6B6B"/>
-          <w:sz w:val="24"/>
-          <w:szCs w:val="24"/>
-        </w:rPr>
-        <w:t>isible</w:t>
-      </w:r>
-    </w:p>
-    <w:p>
-      <w:pPr>
-        <w:shd w:val="clear" w:color="auto" w:fill="FFFFFF"/>
-        <w:spacing w:after="0" w:line="240" w:lineRule="auto"/>
-        <w:rPr>
-          <w:rFonts w:ascii="Segoe UI" w:eastAsia="Times New Roman" w:hAnsi="Segoe UI" w:cs="Segoe UI"/>
-          <w:color w:val="6B6B6B"/>
-          <w:sz w:val="24"/>
-          <w:szCs w:val="24"/>
-        </w:rPr>
-      </w:pPr>
+        <w:t>=</w:t>
+      </w:r>
       <w:r>
         <w:rPr>
           <w:rFonts w:ascii="Segoe UI" w:eastAsia="Times New Roman" w:hAnsi="Segoe UI" w:cs="Segoe UI"/>
@@ -5669,6 +5330,14 @@
           <w:szCs w:val="21"/>
         </w:rPr>
         <w:instrText xml:space="preserve">" </w:instrText>
+      </w:r>
+      <w:r>
+        <w:rPr>
+          <w:rFonts w:ascii="Times New Roman" w:eastAsia="Times New Roman" w:hAnsi="Times New Roman" w:cs="Times New Roman"/>
+          <w:color w:val="0000FF"/>
+          <w:sz w:val="21"/>
+          <w:szCs w:val="21"/>
+        </w:rPr>
       </w:r>
       <w:r>
         <w:rPr>
@@ -5896,18 +5565,15 @@
         </w:rPr>
         <w:t>choice</w:t>
       </w:r>
-    </w:p>
-    <w:p>
-      <w:pPr>
-        <w:shd w:val="clear" w:color="auto" w:fill="FFFFFF"/>
-        <w:spacing w:after="0" w:line="240" w:lineRule="auto"/>
+      <w:r>
         <w:rPr>
           <w:rFonts w:ascii="Segoe UI" w:eastAsia="Times New Roman" w:hAnsi="Segoe UI" w:cs="Segoe UI"/>
           <w:color w:val="6B6B6B"/>
           <w:sz w:val="24"/>
           <w:szCs w:val="24"/>
         </w:rPr>
-      </w:pPr>
+        <w:t>=</w:t>
+      </w:r>
       <w:r>
         <w:rPr>
           <w:rFonts w:ascii="Segoe UI" w:eastAsia="Times New Roman" w:hAnsi="Segoe UI" w:cs="Segoe UI"/>
@@ -5938,18 +5604,15 @@
         </w:rPr>
         <w:t>amount</w:t>
       </w:r>
-    </w:p>
-    <w:p>
-      <w:pPr>
-        <w:shd w:val="clear" w:color="auto" w:fill="FFFFFF"/>
-        <w:spacing w:after="0" w:line="240" w:lineRule="auto"/>
+      <w:r>
         <w:rPr>
           <w:rFonts w:ascii="Segoe UI" w:eastAsia="Times New Roman" w:hAnsi="Segoe UI" w:cs="Segoe UI"/>
           <w:color w:val="6B6B6B"/>
           <w:sz w:val="24"/>
           <w:szCs w:val="24"/>
         </w:rPr>
-      </w:pPr>
+        <w:t>=</w:t>
+      </w:r>
       <w:r>
         <w:rPr>
           <w:rFonts w:ascii="Segoe UI" w:eastAsia="Times New Roman" w:hAnsi="Segoe UI" w:cs="Segoe UI"/>
@@ -6188,6 +5851,14 @@
           <w:sz w:val="21"/>
           <w:szCs w:val="21"/>
         </w:rPr>
+      </w:r>
+      <w:r>
+        <w:rPr>
+          <w:rFonts w:ascii="Segoe UI" w:eastAsia="Times New Roman" w:hAnsi="Segoe UI" w:cs="Segoe UI"/>
+          <w:color w:val="0000FF"/>
+          <w:sz w:val="21"/>
+          <w:szCs w:val="21"/>
+        </w:rPr>
         <w:fldChar w:fldCharType="separate"/>
       </w:r>
       <w:r>
@@ -6391,21 +6062,6 @@
     <w:p>
       <w:pPr>
         <w:shd w:val="clear" w:color="auto" w:fill="FFFFFF"/>
-        <w:spacing w:before="100" w:beforeAutospacing="1" w:after="100" w:afterAutospacing="1" w:line="240" w:lineRule="auto"/>
-        <w:outlineLvl w:val="2"/>
-        <w:rPr>
-          <w:rFonts w:ascii="Segoe UI" w:eastAsia="Times New Roman" w:hAnsi="Segoe UI" w:cs="Segoe UI"/>
-          <w:b/>
-          <w:bCs/>
-          <w:color w:val="6B6B6B"/>
-          <w:sz w:val="27"/>
-          <w:szCs w:val="27"/>
-        </w:rPr>
-      </w:pPr>
-    </w:p>
-    <w:p>
-      <w:pPr>
-        <w:shd w:val="clear" w:color="auto" w:fill="FFFFFF"/>
         <w:spacing w:after="0" w:line="240" w:lineRule="auto"/>
         <w:rPr>
           <w:rFonts w:ascii="Times New Roman" w:eastAsia="Times New Roman" w:hAnsi="Times New Roman" w:cs="Times New Roman"/>
@@ -6502,6 +6158,14 @@
           <w:szCs w:val="21"/>
         </w:rPr>
         <w:instrText xml:space="preserve">" </w:instrText>
+      </w:r>
+      <w:r>
+        <w:rPr>
+          <w:rFonts w:ascii="Times New Roman" w:eastAsia="Times New Roman" w:hAnsi="Times New Roman" w:cs="Times New Roman"/>
+          <w:color w:val="0000FF"/>
+          <w:sz w:val="21"/>
+          <w:szCs w:val="21"/>
+        </w:rPr>
       </w:r>
       <w:r>
         <w:rPr>
@@ -6732,6 +6396,14 @@
           <w:sz w:val="21"/>
           <w:szCs w:val="21"/>
         </w:rPr>
+      </w:r>
+      <w:r>
+        <w:rPr>
+          <w:rFonts w:ascii="Segoe UI" w:hAnsi="Segoe UI" w:cs="Segoe UI"/>
+          <w:color w:val="6B6B6B"/>
+          <w:sz w:val="21"/>
+          <w:szCs w:val="21"/>
+        </w:rPr>
         <w:fldChar w:fldCharType="separate"/>
       </w:r>
       <w:r>
@@ -6778,17 +6450,20 @@
           <w:sz w:val="18"/>
           <w:szCs w:val="18"/>
         </w:rPr>
-        <w:t xml:space="preserve">to pay any service --&gt;write the above </w:t>
-      </w:r>
-      <w:r>
+        <w:t>to pay any service --&gt;write the above URL with the following parameters</w:t>
+      </w:r>
+    </w:p>
+    <w:p>
+      <w:pPr>
+        <w:pStyle w:val="NormalWeb"/>
+        <w:shd w:val="clear" w:color="auto" w:fill="FFFFFF"/>
         <w:rPr>
           <w:rFonts w:ascii="Segoe UI" w:hAnsi="Segoe UI" w:cs="Segoe UI"/>
           <w:color w:val="212121"/>
           <w:sz w:val="18"/>
           <w:szCs w:val="18"/>
         </w:rPr>
-        <w:t xml:space="preserve">URL </w:t>
-      </w:r>
+      </w:pPr>
       <w:r>
         <w:rPr>
           <w:rFonts w:ascii="Segoe UI" w:hAnsi="Segoe UI" w:cs="Segoe UI"/>
@@ -6796,8 +6471,9 @@
           <w:sz w:val="18"/>
           <w:szCs w:val="18"/>
         </w:rPr>
-        <w:t xml:space="preserve">with the following </w:t>
-      </w:r>
+        <w:t>amount(the amount you want to spend) ,discount(the discount on the service) ,</w:t>
+      </w:r>
+      <w:proofErr w:type="spellStart"/>
       <w:r>
         <w:rPr>
           <w:rFonts w:ascii="Segoe UI" w:hAnsi="Segoe UI" w:cs="Segoe UI"/>
@@ -6805,36 +6481,132 @@
           <w:sz w:val="18"/>
           <w:szCs w:val="18"/>
         </w:rPr>
-        <w:t>parameters</w:t>
-      </w:r>
-    </w:p>
-    <w:p>
-      <w:pPr>
-        <w:pStyle w:val="NormalWeb"/>
-        <w:shd w:val="clear" w:color="auto" w:fill="FFFFFF"/>
+        <w:t>paymentWay</w:t>
+      </w:r>
+      <w:proofErr w:type="spellEnd"/>
+      <w:r>
         <w:rPr>
           <w:rFonts w:ascii="Segoe UI" w:hAnsi="Segoe UI" w:cs="Segoe UI"/>
           <w:color w:val="212121"/>
           <w:sz w:val="18"/>
           <w:szCs w:val="18"/>
         </w:rPr>
-      </w:pPr>
-      <w:r>
-        <w:rPr>
-          <w:rFonts w:ascii="Segoe UI" w:hAnsi="Segoe UI" w:cs="Segoe UI"/>
-          <w:color w:val="212121"/>
-          <w:sz w:val="18"/>
-          <w:szCs w:val="18"/>
-        </w:rPr>
-        <w:t>amount(the amount you want to spend) ,discount(the discount on the service) ,</w:t>
-      </w:r>
+        <w:t xml:space="preserve"> (to check if it is valid to pay by it or no)</w:t>
+      </w:r>
+    </w:p>
+    <w:p>
+      <w:pPr>
+        <w:shd w:val="clear" w:color="auto" w:fill="FFFFFF"/>
+        <w:rPr>
+          <w:rFonts w:ascii="Segoe UI" w:hAnsi="Segoe UI" w:cs="Segoe UI"/>
+          <w:color w:val="6B6B6B"/>
+          <w:sz w:val="21"/>
+          <w:szCs w:val="21"/>
+        </w:rPr>
+      </w:pPr>
+      <w:r>
+        <w:rPr>
+          <w:rFonts w:ascii="Segoe UI" w:hAnsi="Segoe UI" w:cs="Segoe UI"/>
+          <w:color w:val="6B6B6B"/>
+          <w:sz w:val="21"/>
+          <w:szCs w:val="21"/>
+        </w:rPr>
+        <w:t>Query Params</w:t>
+      </w:r>
+    </w:p>
+    <w:p>
+      <w:pPr>
+        <w:shd w:val="clear" w:color="auto" w:fill="FFFFFF"/>
+        <w:rPr>
+          <w:rFonts w:ascii="Segoe UI" w:hAnsi="Segoe UI" w:cs="Segoe UI"/>
+          <w:color w:val="6B6B6B"/>
+          <w:sz w:val="21"/>
+          <w:szCs w:val="21"/>
+        </w:rPr>
+      </w:pPr>
+      <w:r>
+        <w:rPr>
+          <w:rFonts w:ascii="Segoe UI" w:hAnsi="Segoe UI" w:cs="Segoe UI"/>
+          <w:color w:val="6B6B6B"/>
+          <w:sz w:val="21"/>
+          <w:szCs w:val="21"/>
+        </w:rPr>
+        <w:t>amount</w:t>
+      </w:r>
+      <w:r>
+        <w:rPr>
+          <w:rFonts w:ascii="Segoe UI" w:hAnsi="Segoe UI" w:cs="Segoe UI"/>
+          <w:color w:val="6B6B6B"/>
+          <w:sz w:val="21"/>
+          <w:szCs w:val="21"/>
+        </w:rPr>
+        <w:t xml:space="preserve"> =</w:t>
+      </w:r>
+      <w:r>
+        <w:rPr>
+          <w:rFonts w:ascii="Segoe UI" w:hAnsi="Segoe UI" w:cs="Segoe UI"/>
+          <w:color w:val="6B6B6B"/>
+          <w:sz w:val="21"/>
+          <w:szCs w:val="21"/>
+        </w:rPr>
+        <w:t>15</w:t>
+      </w:r>
+    </w:p>
+    <w:p>
+      <w:pPr>
+        <w:shd w:val="clear" w:color="auto" w:fill="FFFFFF"/>
+        <w:rPr>
+          <w:rFonts w:ascii="Segoe UI" w:hAnsi="Segoe UI" w:cs="Segoe UI"/>
+          <w:color w:val="6B6B6B"/>
+          <w:sz w:val="21"/>
+          <w:szCs w:val="21"/>
+        </w:rPr>
+      </w:pPr>
+      <w:r>
+        <w:rPr>
+          <w:rFonts w:ascii="Segoe UI" w:hAnsi="Segoe UI" w:cs="Segoe UI"/>
+          <w:color w:val="6B6B6B"/>
+          <w:sz w:val="21"/>
+          <w:szCs w:val="21"/>
+        </w:rPr>
+        <w:t>discount</w:t>
+      </w:r>
+      <w:r>
+        <w:rPr>
+          <w:rFonts w:ascii="Segoe UI" w:hAnsi="Segoe UI" w:cs="Segoe UI"/>
+          <w:color w:val="6B6B6B"/>
+          <w:sz w:val="21"/>
+          <w:szCs w:val="21"/>
+        </w:rPr>
+        <w:t xml:space="preserve"> =</w:t>
+      </w:r>
+      <w:r>
+        <w:rPr>
+          <w:rFonts w:ascii="Segoe UI" w:hAnsi="Segoe UI" w:cs="Segoe UI"/>
+          <w:color w:val="6B6B6B"/>
+          <w:sz w:val="21"/>
+          <w:szCs w:val="21"/>
+        </w:rPr>
+        <w:t>0.1</w:t>
+      </w:r>
+    </w:p>
+    <w:p>
+      <w:pPr>
+        <w:shd w:val="clear" w:color="auto" w:fill="FFFFFF"/>
+        <w:rPr>
+          <w:rFonts w:ascii="Segoe UI" w:hAnsi="Segoe UI" w:cs="Segoe UI"/>
+          <w:color w:val="6B6B6B"/>
+          <w:sz w:val="21"/>
+          <w:szCs w:val="21"/>
+        </w:rPr>
+      </w:pPr>
       <w:proofErr w:type="spellStart"/>
       <w:r>
         <w:rPr>
           <w:rFonts w:ascii="Segoe UI" w:hAnsi="Segoe UI" w:cs="Segoe UI"/>
-          <w:color w:val="212121"/>
-          <w:sz w:val="18"/>
-          <w:szCs w:val="18"/>
+          <w:color w:val="6B6B6B"/>
+          <w:sz w:val="21"/>
+          <w:szCs w:val="21"/>
         </w:rPr>
         <w:t>paymentWay</w:t>
       </w:r>
@@ -6842,154 +6614,12 @@
       <w:r>
         <w:rPr>
           <w:rFonts w:ascii="Segoe UI" w:hAnsi="Segoe UI" w:cs="Segoe UI"/>
-          <w:color w:val="212121"/>
-          <w:sz w:val="18"/>
-          <w:szCs w:val="18"/>
-        </w:rPr>
-        <w:t xml:space="preserve"> </w:t>
-      </w:r>
-      <w:r>
-        <w:rPr>
-          <w:rFonts w:ascii="Segoe UI" w:hAnsi="Segoe UI" w:cs="Segoe UI"/>
-          <w:color w:val="212121"/>
-          <w:sz w:val="18"/>
-          <w:szCs w:val="18"/>
-        </w:rPr>
-        <w:t>(to check if it is valid to pay by it or no)</w:t>
-      </w:r>
-    </w:p>
-    <w:p>
-      <w:pPr>
-        <w:shd w:val="clear" w:color="auto" w:fill="FFFFFF"/>
-        <w:rPr>
-          <w:rFonts w:ascii="Segoe UI" w:hAnsi="Segoe UI" w:cs="Segoe UI"/>
-          <w:color w:val="6B6B6B"/>
-          <w:sz w:val="21"/>
-          <w:szCs w:val="21"/>
-        </w:rPr>
-      </w:pPr>
-      <w:r>
-        <w:rPr>
-          <w:rFonts w:ascii="Segoe UI" w:hAnsi="Segoe UI" w:cs="Segoe UI"/>
-          <w:color w:val="6B6B6B"/>
-          <w:sz w:val="21"/>
-          <w:szCs w:val="21"/>
-        </w:rPr>
-        <w:t>Query Params</w:t>
-      </w:r>
-    </w:p>
-    <w:p>
-      <w:pPr>
-        <w:shd w:val="clear" w:color="auto" w:fill="FFFFFF"/>
-        <w:rPr>
-          <w:rFonts w:ascii="Segoe UI" w:hAnsi="Segoe UI" w:cs="Segoe UI"/>
-          <w:color w:val="6B6B6B"/>
-          <w:sz w:val="21"/>
-          <w:szCs w:val="21"/>
-        </w:rPr>
-      </w:pPr>
-      <w:r>
-        <w:rPr>
-          <w:rFonts w:ascii="Segoe UI" w:hAnsi="Segoe UI" w:cs="Segoe UI"/>
-          <w:color w:val="6B6B6B"/>
-          <w:sz w:val="21"/>
-          <w:szCs w:val="21"/>
-        </w:rPr>
-        <w:t>amount</w:t>
-      </w:r>
-    </w:p>
-    <w:p>
-      <w:pPr>
-        <w:shd w:val="clear" w:color="auto" w:fill="FFFFFF"/>
-        <w:rPr>
-          <w:rFonts w:ascii="Segoe UI" w:hAnsi="Segoe UI" w:cs="Segoe UI"/>
-          <w:color w:val="6B6B6B"/>
-          <w:sz w:val="21"/>
-          <w:szCs w:val="21"/>
-        </w:rPr>
-      </w:pPr>
-      <w:r>
-        <w:rPr>
-          <w:rFonts w:ascii="Segoe UI" w:hAnsi="Segoe UI" w:cs="Segoe UI"/>
-          <w:color w:val="6B6B6B"/>
-          <w:sz w:val="21"/>
-          <w:szCs w:val="21"/>
-        </w:rPr>
-        <w:t>15</w:t>
-      </w:r>
-    </w:p>
-    <w:p>
-      <w:pPr>
-        <w:shd w:val="clear" w:color="auto" w:fill="FFFFFF"/>
-        <w:rPr>
-          <w:rFonts w:ascii="Segoe UI" w:hAnsi="Segoe UI" w:cs="Segoe UI"/>
-          <w:color w:val="6B6B6B"/>
-          <w:sz w:val="21"/>
-          <w:szCs w:val="21"/>
-        </w:rPr>
-      </w:pPr>
-      <w:r>
-        <w:rPr>
-          <w:rFonts w:ascii="Segoe UI" w:hAnsi="Segoe UI" w:cs="Segoe UI"/>
-          <w:color w:val="6B6B6B"/>
-          <w:sz w:val="21"/>
-          <w:szCs w:val="21"/>
-        </w:rPr>
-        <w:t>discount</w:t>
-      </w:r>
-    </w:p>
-    <w:p>
-      <w:pPr>
-        <w:shd w:val="clear" w:color="auto" w:fill="FFFFFF"/>
-        <w:rPr>
-          <w:rFonts w:ascii="Segoe UI" w:hAnsi="Segoe UI" w:cs="Segoe UI"/>
-          <w:color w:val="6B6B6B"/>
-          <w:sz w:val="21"/>
-          <w:szCs w:val="21"/>
-        </w:rPr>
-      </w:pPr>
-      <w:r>
-        <w:rPr>
-          <w:rFonts w:ascii="Segoe UI" w:hAnsi="Segoe UI" w:cs="Segoe UI"/>
-          <w:color w:val="6B6B6B"/>
-          <w:sz w:val="21"/>
-          <w:szCs w:val="21"/>
-        </w:rPr>
-        <w:t>0.1</w:t>
-      </w:r>
-    </w:p>
-    <w:p>
-      <w:pPr>
-        <w:shd w:val="clear" w:color="auto" w:fill="FFFFFF"/>
-        <w:rPr>
-          <w:rFonts w:ascii="Segoe UI" w:hAnsi="Segoe UI" w:cs="Segoe UI"/>
-          <w:color w:val="6B6B6B"/>
-          <w:sz w:val="21"/>
-          <w:szCs w:val="21"/>
-        </w:rPr>
-      </w:pPr>
-      <w:proofErr w:type="spellStart"/>
-      <w:r>
-        <w:rPr>
-          <w:rFonts w:ascii="Segoe UI" w:hAnsi="Segoe UI" w:cs="Segoe UI"/>
-          <w:color w:val="6B6B6B"/>
-          <w:sz w:val="21"/>
-          <w:szCs w:val="21"/>
-        </w:rPr>
-        <w:t>paymentWay</w:t>
-      </w:r>
-      <w:proofErr w:type="spellEnd"/>
-    </w:p>
-    <w:p>
-      <w:pPr>
-        <w:shd w:val="clear" w:color="auto" w:fill="FFFFFF"/>
-        <w:rPr>
-          <w:rFonts w:ascii="Segoe UI" w:hAnsi="Segoe UI" w:cs="Segoe UI"/>
-          <w:color w:val="6B6B6B"/>
-          <w:sz w:val="21"/>
-          <w:szCs w:val="21"/>
-        </w:rPr>
-      </w:pPr>
+          <w:color w:val="6B6B6B"/>
+          <w:sz w:val="21"/>
+          <w:szCs w:val="21"/>
+        </w:rPr>
+        <w:t xml:space="preserve"> =</w:t>
+      </w:r>
       <w:r>
         <w:rPr>
           <w:rFonts w:ascii="Segoe UI" w:hAnsi="Segoe UI" w:cs="Segoe UI"/>
@@ -6998,6 +6628,26 @@
           <w:szCs w:val="21"/>
         </w:rPr>
         <w:t>3</w:t>
+      </w:r>
+    </w:p>
+    <w:p>
+      <w:pPr>
+        <w:shd w:val="clear" w:color="auto" w:fill="FFFFFF"/>
+        <w:rPr>
+          <w:rFonts w:ascii="Segoe UI" w:hAnsi="Segoe UI" w:cs="Segoe UI"/>
+          <w:color w:val="6B6B6B"/>
+          <w:sz w:val="21"/>
+          <w:szCs w:val="21"/>
+        </w:rPr>
+      </w:pPr>
+      <w:r>
+        <w:rPr>
+          <w:rFonts w:ascii="Segoe UI" w:hAnsi="Segoe UI" w:cs="Segoe UI"/>
+          <w:color w:val="FF0000"/>
+          <w:sz w:val="21"/>
+          <w:szCs w:val="21"/>
+        </w:rPr>
+        <w:t>You should login or signup then login to do this operation</w:t>
       </w:r>
     </w:p>
     <w:p>
@@ -7113,16 +6763,7 @@
           <w:sz w:val="21"/>
           <w:szCs w:val="21"/>
         </w:rPr>
-        <w:instrText>Open Request  </w:instrText>
-      </w:r>
-      <w:r>
-        <w:rPr>
-          <w:rFonts w:ascii="var(--text-family-default)" w:hAnsi="var(--text-family-default)" w:cs="Segoe UI"/>
-          <w:color w:val="0000FF"/>
-          <w:sz w:val="21"/>
-          <w:szCs w:val="21"/>
-        </w:rPr>
-        <w:instrText xml:space="preserve"> </w:instrText>
+        <w:instrText xml:space="preserve">Open Request   </w:instrText>
       </w:r>
       <w:r>
         <w:rPr>
@@ -7164,6 +6805,13 @@
           <w:sz w:val="21"/>
           <w:szCs w:val="21"/>
         </w:rPr>
+      </w:r>
+      <w:r>
+        <w:rPr>
+          <w:color w:val="6B6B6B"/>
+          <w:sz w:val="21"/>
+          <w:szCs w:val="21"/>
+        </w:rPr>
         <w:fldChar w:fldCharType="separate"/>
       </w:r>
     </w:p>
@@ -7185,7 +6833,6 @@
           <w:sz w:val="21"/>
           <w:szCs w:val="21"/>
         </w:rPr>
-        <w:lastRenderedPageBreak/>
         <w:t>http://localhost:8080/setInfo?amount=10&amp;info=012234455&amp;providerId=1</w:t>
       </w:r>
     </w:p>
@@ -7213,6 +6860,7 @@
           <w:sz w:val="21"/>
           <w:szCs w:val="21"/>
         </w:rPr>
+        <w:lastRenderedPageBreak/>
         <w:fldChar w:fldCharType="end"/>
       </w:r>
       <w:r>
@@ -7324,17 +6972,15 @@
         </w:rPr>
         <w:t>amount</w:t>
       </w:r>
-    </w:p>
-    <w:p>
-      <w:pPr>
-        <w:shd w:val="clear" w:color="auto" w:fill="FFFFFF"/>
-        <w:rPr>
-          <w:rFonts w:ascii="Segoe UI" w:hAnsi="Segoe UI" w:cs="Segoe UI"/>
-          <w:color w:val="6B6B6B"/>
-          <w:sz w:val="21"/>
-          <w:szCs w:val="21"/>
-        </w:rPr>
-      </w:pPr>
+      <w:r>
+        <w:rPr>
+          <w:rFonts w:ascii="Segoe UI" w:hAnsi="Segoe UI" w:cs="Segoe UI"/>
+          <w:color w:val="6B6B6B"/>
+          <w:sz w:val="21"/>
+          <w:szCs w:val="21"/>
+        </w:rPr>
+        <w:t xml:space="preserve"> =</w:t>
+      </w:r>
       <w:r>
         <w:rPr>
           <w:rFonts w:ascii="Segoe UI" w:hAnsi="Segoe UI" w:cs="Segoe UI"/>
@@ -7362,19 +7008,26 @@
           <w:sz w:val="21"/>
           <w:szCs w:val="21"/>
         </w:rPr>
-        <w:t>info</w:t>
-      </w:r>
-    </w:p>
-    <w:p>
-      <w:pPr>
-        <w:shd w:val="clear" w:color="auto" w:fill="FFFFFF"/>
-        <w:rPr>
-          <w:rFonts w:ascii="Segoe UI" w:hAnsi="Segoe UI" w:cs="Segoe UI"/>
-          <w:color w:val="6B6B6B"/>
-          <w:sz w:val="21"/>
-          <w:szCs w:val="21"/>
-        </w:rPr>
-      </w:pPr>
+        <w:t>i</w:t>
+      </w:r>
+      <w:r>
+        <w:rPr>
+          <w:rFonts w:ascii="Segoe UI" w:hAnsi="Segoe UI" w:cs="Segoe UI"/>
+          <w:color w:val="6B6B6B"/>
+          <w:sz w:val="21"/>
+          <w:szCs w:val="21"/>
+        </w:rPr>
+        <w:t>nfo</w:t>
+      </w:r>
+      <w:r>
+        <w:rPr>
+          <w:rFonts w:ascii="Segoe UI" w:hAnsi="Segoe UI" w:cs="Segoe UI"/>
+          <w:color w:val="6B6B6B"/>
+          <w:sz w:val="21"/>
+          <w:szCs w:val="21"/>
+        </w:rPr>
+        <w:t>=</w:t>
+      </w:r>
       <w:r>
         <w:rPr>
           <w:rFonts w:ascii="Segoe UI" w:hAnsi="Segoe UI" w:cs="Segoe UI"/>
@@ -7406,17 +7059,15 @@
         <w:t>providerId</w:t>
       </w:r>
       <w:proofErr w:type="spellEnd"/>
-    </w:p>
-    <w:p>
-      <w:pPr>
-        <w:shd w:val="clear" w:color="auto" w:fill="FFFFFF"/>
-        <w:rPr>
-          <w:rFonts w:ascii="Segoe UI" w:hAnsi="Segoe UI" w:cs="Segoe UI"/>
-          <w:color w:val="6B6B6B"/>
-          <w:sz w:val="21"/>
-          <w:szCs w:val="21"/>
-        </w:rPr>
-      </w:pPr>
+      <w:r>
+        <w:rPr>
+          <w:rFonts w:ascii="Segoe UI" w:hAnsi="Segoe UI" w:cs="Segoe UI"/>
+          <w:color w:val="6B6B6B"/>
+          <w:sz w:val="21"/>
+          <w:szCs w:val="21"/>
+        </w:rPr>
+        <w:t>=</w:t>
+      </w:r>
       <w:r>
         <w:rPr>
           <w:rFonts w:ascii="Segoe UI" w:hAnsi="Segoe UI" w:cs="Segoe UI"/>
@@ -7425,6 +7076,26 @@
           <w:szCs w:val="21"/>
         </w:rPr>
         <w:t>1</w:t>
+      </w:r>
+    </w:p>
+    <w:p>
+      <w:pPr>
+        <w:shd w:val="clear" w:color="auto" w:fill="FFFFFF"/>
+        <w:rPr>
+          <w:rFonts w:ascii="Segoe UI" w:hAnsi="Segoe UI" w:cs="Segoe UI"/>
+          <w:color w:val="6B6B6B"/>
+          <w:sz w:val="21"/>
+          <w:szCs w:val="21"/>
+        </w:rPr>
+      </w:pPr>
+      <w:r>
+        <w:rPr>
+          <w:rFonts w:ascii="Segoe UI" w:hAnsi="Segoe UI" w:cs="Segoe UI"/>
+          <w:color w:val="FF0000"/>
+          <w:sz w:val="21"/>
+          <w:szCs w:val="21"/>
+        </w:rPr>
+        <w:t>You should login or signup then login to do this operation</w:t>
       </w:r>
     </w:p>
     <w:p>
@@ -7914,6 +7585,7 @@
   <w:style w:type="character" w:default="1" w:styleId="DefaultParagraphFont">
     <w:name w:val="Default Paragraph Font"/>
     <w:uiPriority w:val="1"/>
+    <w:semiHidden/>
     <w:unhideWhenUsed/>
   </w:style>
   <w:style w:type="table" w:default="1" w:styleId="TableNormal">

</xml_diff>